<commit_message>
kostenmix work in progress
</commit_message>
<xml_diff>
--- a/AVATI/AVATI/wwwroot/templates/AvatiTempDoc.docx
+++ b/AVATI/AVATI/wwwroot/templates/AvatiTempDoc.docx
@@ -31,7 +31,260 @@
         <w:tc>
           <w:p>
             <w:r>
+              <w:rPr>
+                <w:sz w:val="24"/>
+                <w:color w:val="2f6ec2"/>
+              </w:rPr>
               <w:t>Das ist ein Angebotstitel von einem Angebot</w:t>
+            </w:r>
+          </w:p>
+        </w:tc>
+        <w:tc>
+          <w:p>
+            <w:r>
+              <w:tab/>
+            </w:r>
+          </w:p>
+        </w:tc>
+        <w:tc>
+          <w:p>
+            <w:r>
+              <w:tab/>
+            </w:r>
+          </w:p>
+        </w:tc>
+        <w:tc>
+          <w:p>
+            <w:r>
+              <w:tab/>
+            </w:r>
+          </w:p>
+        </w:tc>
+        <w:tc>
+          <w:p>
+            <w:r>
+              <w:rPr>
+                <w:jc w:val="right"/>
+                <w:color w:val="2f6ec2"/>
+              </w:rPr>
+              <w:t>Laufzeit</w:t>
+            </w:r>
+          </w:p>
+        </w:tc>
+      </w:tr>
+      <w:tr>
+        <w:trPr>
+          <w:trHeight w:val="555" w:hRule="atLeast"/>
+        </w:trPr>
+        <w:tc>
+          <w:p>
+            <w:r>
+              <w:tab/>
+            </w:r>
+          </w:p>
+        </w:tc>
+        <w:tc>
+          <w:p>
+            <w:r>
+              <w:tab/>
+            </w:r>
+          </w:p>
+        </w:tc>
+        <w:tc>
+          <w:p>
+            <w:r>
+              <w:tab/>
+            </w:r>
+          </w:p>
+        </w:tc>
+        <w:tc>
+          <w:p>
+            <w:r>
+              <w:tab/>
+            </w:r>
+          </w:p>
+        </w:tc>
+        <w:tc>
+          <w:p>
+            <w:r>
+              <w:rPr>
+                <w:jc w:val="right"/>
+              </w:rPr>
+              <w:t>2</w:t>
+              <w:t xml:space="preserve"> Wochen</w:t>
+            </w:r>
+          </w:p>
+        </w:tc>
+      </w:tr>
+      <w:tr>
+        <w:trPr>
+          <w:trHeight w:val="555" w:hRule="atLeast"/>
+        </w:trPr>
+        <w:tc>
+          <w:p>
+            <w:r>
+              <w:rPr>
+                <w:color w:val="2f6ec2"/>
+              </w:rPr>
+              <w:t>Rolle (Tätigkeiten, Schwerpunkte)</w:t>
+            </w:r>
+          </w:p>
+        </w:tc>
+        <w:tc>
+          <w:p>
+            <w:r>
+              <w:rPr>
+                <w:color w:val="2f6ec2"/>
+                <w:jc w:val="right"/>
+              </w:rPr>
+              <w:t>Rabatt</w:t>
+            </w:r>
+          </w:p>
+        </w:tc>
+        <w:tc>
+          <w:p>
+            <w:r>
+              <w:rPr>
+                <w:color w:val="2f6ec2"/>
+                <w:jc w:val="right"/>
+              </w:rPr>
+              <w:t>Sätze</w:t>
+            </w:r>
+          </w:p>
+        </w:tc>
+        <w:tc>
+          <w:p>
+            <w:r>
+              <w:rPr>
+                <w:color w:val="2f6ec2"/>
+                <w:jc w:val="right"/>
+              </w:rPr>
+              <w:t>Kapazität</w:t>
+            </w:r>
+          </w:p>
+        </w:tc>
+        <w:tc>
+          <w:p>
+            <w:r>
+              <w:rPr>
+                <w:color w:val="2f6ec2"/>
+                <w:jc w:val="right"/>
+              </w:rPr>
+              <w:t>Zeit und Kosten</w:t>
+            </w:r>
+          </w:p>
+        </w:tc>
+      </w:tr>
+      <w:tr>
+        <w:trPr>
+          <w:trHeight w:val="555" w:hRule="atLeast"/>
+        </w:trPr>
+        <w:tc>
+          <w:r>
+            <w:t>Agile Coach</w:t>
+          </w:r>
+        </w:tc>
+        <w:tc>
+          <w:p>
+            <w:r>
+              <w:t>yalla</w:t>
+            </w:r>
+          </w:p>
+        </w:tc>
+        <w:tc>
+          <w:p>
+            <w:r>
+              <w:t>yalla</w:t>
+            </w:r>
+          </w:p>
+        </w:tc>
+        <w:tc>
+          <w:p>
+            <w:r>
+              <w:t>yalla</w:t>
+            </w:r>
+          </w:p>
+        </w:tc>
+        <w:tc>
+          <w:p>
+            <w:r>
+              <w:t>yalla</w:t>
+            </w:r>
+          </w:p>
+        </w:tc>
+      </w:tr>
+      <w:tr>
+        <w:trPr>
+          <w:trHeight w:val="555" w:hRule="atLeast"/>
+        </w:trPr>
+        <w:tc>
+          <w:r>
+            <w:t>Agile Coach</w:t>
+          </w:r>
+        </w:tc>
+        <w:tc>
+          <w:p>
+            <w:r>
+              <w:t>yalla</w:t>
+            </w:r>
+          </w:p>
+        </w:tc>
+        <w:tc>
+          <w:p>
+            <w:r>
+              <w:t>yalla</w:t>
+            </w:r>
+          </w:p>
+        </w:tc>
+        <w:tc>
+          <w:p>
+            <w:r>
+              <w:t>yalla</w:t>
+            </w:r>
+          </w:p>
+        </w:tc>
+        <w:tc>
+          <w:p>
+            <w:r>
+              <w:t>yalla</w:t>
+            </w:r>
+          </w:p>
+        </w:tc>
+      </w:tr>
+      <w:tr>
+        <w:trPr>
+          <w:trHeight w:val="555" w:hRule="atLeast"/>
+        </w:trPr>
+        <w:tc>
+          <w:r>
+            <w:t>Agile Coach</w:t>
+          </w:r>
+        </w:tc>
+        <w:tc>
+          <w:p>
+            <w:r>
+              <w:t>yalla</w:t>
+            </w:r>
+          </w:p>
+        </w:tc>
+        <w:tc>
+          <w:p>
+            <w:r>
+              <w:t>yalla</w:t>
+            </w:r>
+          </w:p>
+        </w:tc>
+        <w:tc>
+          <w:p>
+            <w:r>
+              <w:t>yalla</w:t>
+            </w:r>
+          </w:p>
+        </w:tc>
+        <w:tc>
+          <w:p>
+            <w:r>
+              <w:t>yalla</w:t>
             </w:r>
           </w:p>
         </w:tc>

</xml_diff>

<commit_message>
endlich fertig mit dem w******!
</commit_message>
<xml_diff>
--- a/AVATI/AVATI/wwwroot/templates/AvatiTempDoc.docx
+++ b/AVATI/AVATI/wwwroot/templates/AvatiTempDoc.docx
@@ -26,6 +26,7 @@
       </w:tblPr>
       <w:tr>
         <w:trPr>
+          <w:bottom w:val="thick"/>
           <w:trHeight w:val="555" w:hRule="atLeast"/>
         </w:trPr>
         <w:tc>
@@ -35,7 +36,7 @@
                 <w:sz w:val="24"/>
                 <w:color w:val="2f6ec2"/>
               </w:rPr>
-              <w:t>Das ist ein Angebotstitel von einem Angebot</w:t>
+              <w:t xml:space="preserve">Das ist ein Angebotstitel von einem Angebot</w:t>
             </w:r>
           </w:p>
         </w:tc>
@@ -110,7 +111,7 @@
               <w:rPr>
                 <w:jc w:val="right"/>
               </w:rPr>
-              <w:t>2</w:t>
+              <w:t>8</w:t>
               <w:t xml:space="preserve"> Wochen</w:t>
             </w:r>
           </w:p>
@@ -118,6 +119,7 @@
       </w:tr>
       <w:tr>
         <w:trPr>
+          <w:bottom/>
           <w:trHeight w:val="555" w:hRule="atLeast"/>
         </w:trPr>
         <w:tc>
@@ -180,111 +182,589 @@
           <w:trHeight w:val="555" w:hRule="atLeast"/>
         </w:trPr>
         <w:tc>
-          <w:r>
-            <w:t>Agile Coach</w:t>
-          </w:r>
-        </w:tc>
-        <w:tc>
-          <w:p>
-            <w:r>
-              <w:t>yalla</w:t>
-            </w:r>
-          </w:p>
-        </w:tc>
-        <w:tc>
-          <w:p>
-            <w:r>
-              <w:t>yalla</w:t>
-            </w:r>
-          </w:p>
-        </w:tc>
-        <w:tc>
-          <w:p>
-            <w:r>
-              <w:t>yalla</w:t>
-            </w:r>
-          </w:p>
-        </w:tc>
-        <w:tc>
-          <w:p>
-            <w:r>
-              <w:t>yalla</w:t>
-            </w:r>
-          </w:p>
-        </w:tc>
-      </w:tr>
-      <w:tr>
-        <w:trPr>
-          <w:trHeight w:val="555" w:hRule="atLeast"/>
-        </w:trPr>
-        <w:tc>
-          <w:r>
-            <w:t>Agile Coach</w:t>
-          </w:r>
-        </w:tc>
-        <w:tc>
-          <w:p>
-            <w:r>
-              <w:t>yalla</w:t>
-            </w:r>
-          </w:p>
-        </w:tc>
-        <w:tc>
-          <w:p>
-            <w:r>
-              <w:t>yalla</w:t>
-            </w:r>
-          </w:p>
-        </w:tc>
-        <w:tc>
-          <w:p>
-            <w:r>
-              <w:t>yalla</w:t>
-            </w:r>
-          </w:p>
-        </w:tc>
-        <w:tc>
-          <w:p>
-            <w:r>
-              <w:t>yalla</w:t>
-            </w:r>
-          </w:p>
-        </w:tc>
-      </w:tr>
-      <w:tr>
-        <w:trPr>
-          <w:trHeight w:val="555" w:hRule="atLeast"/>
-        </w:trPr>
-        <w:tc>
-          <w:r>
-            <w:t>Agile Coach</w:t>
-          </w:r>
-        </w:tc>
-        <w:tc>
-          <w:p>
-            <w:r>
-              <w:t>yalla</w:t>
-            </w:r>
-          </w:p>
-        </w:tc>
-        <w:tc>
-          <w:p>
-            <w:r>
-              <w:t>yalla</w:t>
-            </w:r>
-          </w:p>
-        </w:tc>
-        <w:tc>
-          <w:p>
-            <w:r>
-              <w:t>yalla</w:t>
-            </w:r>
-          </w:p>
-        </w:tc>
-        <w:tc>
-          <w:p>
-            <w:r>
-              <w:t>yalla</w:t>
+          <w:p>
+            <w:r>
+              <w:rPr>
+                <w:jc w:val="right"/>
+              </w:rPr>
+              <w:t xml:space="preserve">Agile Coach, </w:t>
+              <w:t xml:space="preserve">Software Developer, </w:t>
+            </w:r>
+          </w:p>
+        </w:tc>
+        <w:tc>
+          <w:p>
+            <w:r>
+              <w:tab/>
+            </w:r>
+          </w:p>
+        </w:tc>
+        <w:tc>
+          <w:p>
+            <w:r>
+              <w:t>760€/PT</w:t>
+            </w:r>
+          </w:p>
+        </w:tc>
+        <w:tc>
+          <w:p>
+            <w:r>
+              <w:t xml:space="preserve">0,5 FTE</w:t>
+            </w:r>
+          </w:p>
+        </w:tc>
+        <w:tc>
+          <w:p>
+            <w:r>
+              <w:t xml:space="preserve">20 PT</w:t>
+            </w:r>
+          </w:p>
+        </w:tc>
+      </w:tr>
+      <w:tr>
+        <w:trPr>
+          <w:trHeight w:val="555" w:hRule="atLeast"/>
+        </w:trPr>
+        <w:tc>
+          <w:p>
+            <w:r>
+              <w:t xml:space="preserve">Level: 2</w:t>
+            </w:r>
+          </w:p>
+        </w:tc>
+        <w:tc>
+          <w:p>
+            <w:r>
+              <w:tab/>
+            </w:r>
+          </w:p>
+        </w:tc>
+        <w:tc>
+          <w:p>
+            <w:r>
+              <w:t>95€/h</w:t>
+            </w:r>
+          </w:p>
+        </w:tc>
+        <w:tc>
+          <w:p>
+            <w:r>
+              <w:t>20 h/Woche</w:t>
+            </w:r>
+          </w:p>
+        </w:tc>
+        <w:tc>
+          <w:p>
+            <w:r>
+              <w:t xml:space="preserve">15200 €</w:t>
+            </w:r>
+          </w:p>
+        </w:tc>
+      </w:tr>
+      <w:tr>
+        <w:trPr>
+          <w:trHeight w:val="555" w:hRule="atLeast"/>
+        </w:trPr>
+        <w:tc>
+          <w:p>
+            <w:r>
+              <w:rPr>
+                <w:jc w:val="right"/>
+              </w:rPr>
+              <w:t xml:space="preserve">Product Owner, </w:t>
+            </w:r>
+          </w:p>
+        </w:tc>
+        <w:tc>
+          <w:p>
+            <w:r>
+              <w:rPr>
+                <w:strike w:val="true"/>
+              </w:rPr>
+              <w:t>840€/PT</w:t>
+            </w:r>
+          </w:p>
+        </w:tc>
+        <w:tc>
+          <w:p>
+            <w:r>
+              <w:t>756€/PT</w:t>
+            </w:r>
+          </w:p>
+        </w:tc>
+        <w:tc>
+          <w:p>
+            <w:r>
+              <w:t xml:space="preserve">0,5 FTE</w:t>
+            </w:r>
+          </w:p>
+        </w:tc>
+        <w:tc>
+          <w:p>
+            <w:r>
+              <w:t xml:space="preserve">20 PT</w:t>
+            </w:r>
+          </w:p>
+        </w:tc>
+      </w:tr>
+      <w:tr>
+        <w:trPr>
+          <w:trHeight w:val="555" w:hRule="atLeast"/>
+        </w:trPr>
+        <w:tc>
+          <w:p>
+            <w:r>
+              <w:t xml:space="preserve">Level: 3</w:t>
+            </w:r>
+          </w:p>
+        </w:tc>
+        <w:tc>
+          <w:p>
+            <w:r>
+              <w:t>10%</w:t>
+            </w:r>
+          </w:p>
+        </w:tc>
+        <w:tc>
+          <w:p>
+            <w:r>
+              <w:t>94,5€/h</w:t>
+            </w:r>
+          </w:p>
+        </w:tc>
+        <w:tc>
+          <w:p>
+            <w:r>
+              <w:t>20 h/Woche</w:t>
+            </w:r>
+          </w:p>
+        </w:tc>
+        <w:tc>
+          <w:p>
+            <w:r>
+              <w:t xml:space="preserve">15120 €</w:t>
+            </w:r>
+          </w:p>
+        </w:tc>
+      </w:tr>
+      <w:tr>
+        <w:trPr>
+          <w:trHeight w:val="555" w:hRule="atLeast"/>
+        </w:trPr>
+        <w:tc>
+          <w:p>
+            <w:r>
+              <w:rPr>
+                <w:jc w:val="right"/>
+              </w:rPr>
+              <w:t xml:space="preserve">Agile Coach, </w:t>
+              <w:t xml:space="preserve">Product Owner, </w:t>
+            </w:r>
+          </w:p>
+        </w:tc>
+        <w:tc>
+          <w:p>
+            <w:r>
+              <w:tab/>
+            </w:r>
+          </w:p>
+        </w:tc>
+        <w:tc>
+          <w:p>
+            <w:r>
+              <w:t>840€/PT</w:t>
+            </w:r>
+          </w:p>
+        </w:tc>
+        <w:tc>
+          <w:p>
+            <w:r>
+              <w:t xml:space="preserve">0,5 FTE</w:t>
+            </w:r>
+          </w:p>
+        </w:tc>
+        <w:tc>
+          <w:p>
+            <w:r>
+              <w:t xml:space="preserve">20 PT</w:t>
+            </w:r>
+          </w:p>
+        </w:tc>
+      </w:tr>
+      <w:tr>
+        <w:trPr>
+          <w:trHeight w:val="555" w:hRule="atLeast"/>
+        </w:trPr>
+        <w:tc>
+          <w:p>
+            <w:r>
+              <w:t xml:space="preserve">Level: 3</w:t>
+            </w:r>
+          </w:p>
+        </w:tc>
+        <w:tc>
+          <w:p>
+            <w:r>
+              <w:tab/>
+            </w:r>
+          </w:p>
+        </w:tc>
+        <w:tc>
+          <w:p>
+            <w:r>
+              <w:t>105€/h</w:t>
+            </w:r>
+          </w:p>
+        </w:tc>
+        <w:tc>
+          <w:p>
+            <w:r>
+              <w:t>20 h/Woche</w:t>
+            </w:r>
+          </w:p>
+        </w:tc>
+        <w:tc>
+          <w:p>
+            <w:r>
+              <w:t xml:space="preserve">16800 €</w:t>
+            </w:r>
+          </w:p>
+        </w:tc>
+      </w:tr>
+      <w:tr>
+        <w:trPr>
+          <w:trHeight w:val="555" w:hRule="atLeast"/>
+        </w:trPr>
+        <w:tc>
+          <w:p>
+            <w:r>
+              <w:rPr>
+                <w:jc w:val="right"/>
+              </w:rPr>
+              <w:t xml:space="preserve">Software Developer, </w:t>
+            </w:r>
+          </w:p>
+        </w:tc>
+        <w:tc>
+          <w:p>
+            <w:r>
+              <w:rPr>
+                <w:strike w:val="true"/>
+              </w:rPr>
+              <w:t>840€/PT</w:t>
+            </w:r>
+          </w:p>
+        </w:tc>
+        <w:tc>
+          <w:p>
+            <w:r>
+              <w:t>798€/PT</w:t>
+            </w:r>
+          </w:p>
+        </w:tc>
+        <w:tc>
+          <w:p>
+            <w:r>
+              <w:t xml:space="preserve">0,5 FTE</w:t>
+            </w:r>
+          </w:p>
+        </w:tc>
+        <w:tc>
+          <w:p>
+            <w:r>
+              <w:t xml:space="preserve">20 PT</w:t>
+            </w:r>
+          </w:p>
+        </w:tc>
+      </w:tr>
+      <w:tr>
+        <w:trPr>
+          <w:trHeight w:val="555" w:hRule="atLeast"/>
+        </w:trPr>
+        <w:tc>
+          <w:p>
+            <w:r>
+              <w:t xml:space="preserve">Level: 3</w:t>
+            </w:r>
+          </w:p>
+        </w:tc>
+        <w:tc>
+          <w:p>
+            <w:r>
+              <w:t>5%</w:t>
+            </w:r>
+          </w:p>
+        </w:tc>
+        <w:tc>
+          <w:p>
+            <w:r>
+              <w:t>99,75€/h</w:t>
+            </w:r>
+          </w:p>
+        </w:tc>
+        <w:tc>
+          <w:p>
+            <w:r>
+              <w:t>20 h/Woche</w:t>
+            </w:r>
+          </w:p>
+        </w:tc>
+        <w:tc>
+          <w:p>
+            <w:r>
+              <w:t xml:space="preserve">15960 €</w:t>
+            </w:r>
+          </w:p>
+        </w:tc>
+      </w:tr>
+      <w:tr>
+        <w:trPr>
+          <w:trHeight w:val="555" w:hRule="atLeast"/>
+        </w:trPr>
+        <w:tc>
+          <w:p>
+            <w:r>
+              <w:rPr>
+                <w:jc w:val="right"/>
+              </w:rPr>
+              <w:t xml:space="preserve">Agile Coach, </w:t>
+            </w:r>
+          </w:p>
+        </w:tc>
+        <w:tc>
+          <w:p>
+            <w:r>
+              <w:tab/>
+            </w:r>
+          </w:p>
+        </w:tc>
+        <w:tc>
+          <w:p>
+            <w:r>
+              <w:t>1080€/PT</w:t>
+            </w:r>
+          </w:p>
+        </w:tc>
+        <w:tc>
+          <w:p>
+            <w:r>
+              <w:t xml:space="preserve">0,5 FTE</w:t>
+            </w:r>
+          </w:p>
+        </w:tc>
+        <w:tc>
+          <w:p>
+            <w:r>
+              <w:t xml:space="preserve">20 PT</w:t>
+            </w:r>
+          </w:p>
+        </w:tc>
+      </w:tr>
+      <w:tr>
+        <w:trPr>
+          <w:trHeight w:val="555" w:hRule="atLeast"/>
+        </w:trPr>
+        <w:tc>
+          <w:p>
+            <w:r>
+              <w:t xml:space="preserve">Level: 5</w:t>
+            </w:r>
+          </w:p>
+        </w:tc>
+        <w:tc>
+          <w:p>
+            <w:r>
+              <w:tab/>
+            </w:r>
+          </w:p>
+        </w:tc>
+        <w:tc>
+          <w:p>
+            <w:r>
+              <w:t>135€/h</w:t>
+            </w:r>
+          </w:p>
+        </w:tc>
+        <w:tc>
+          <w:p>
+            <w:r>
+              <w:t>20 h/Woche</w:t>
+            </w:r>
+          </w:p>
+        </w:tc>
+        <w:tc>
+          <w:p>
+            <w:r>
+              <w:t xml:space="preserve">21600 €</w:t>
+            </w:r>
+          </w:p>
+        </w:tc>
+      </w:tr>
+      <w:tr>
+        <w:trPr>
+          <w:trHeight w:val="555" w:hRule="atLeast"/>
+        </w:trPr>
+        <w:tc>
+          <w:p>
+            <w:r>
+              <w:rPr>
+                <w:color w:val="2f6ec2"/>
+              </w:rPr>
+              <w:t>Gesamt über Laufzeit</w:t>
+            </w:r>
+          </w:p>
+        </w:tc>
+        <w:tc>
+          <w:p>
+            <w:r>
+              <w:t>2,89%</w:t>
+            </w:r>
+          </w:p>
+        </w:tc>
+        <w:tc>
+          <w:p>
+            <w:r>
+              <w:t xml:space="preserve">846,8 €/PT</w:t>
+            </w:r>
+          </w:p>
+        </w:tc>
+        <w:tc>
+          <w:p>
+            <w:r>
+              <w:t xml:space="preserve">2,5 FTE</w:t>
+            </w:r>
+          </w:p>
+        </w:tc>
+        <w:tc>
+          <w:p>
+            <w:r>
+              <w:t xml:space="preserve">100 PT</w:t>
+            </w:r>
+          </w:p>
+        </w:tc>
+      </w:tr>
+      <w:tr>
+        <w:trPr>
+          <w:trHeight w:val="555" w:hRule="atLeast"/>
+        </w:trPr>
+        <w:tc>
+          <w:p>
+            <w:r>
+              <w:tab/>
+            </w:r>
+          </w:p>
+        </w:tc>
+        <w:tc>
+          <w:p>
+            <w:r>
+              <w:tab/>
+            </w:r>
+          </w:p>
+        </w:tc>
+        <w:tc>
+          <w:p>
+            <w:r>
+              <w:t xml:space="preserve">105,85 €/h</w:t>
+            </w:r>
+          </w:p>
+        </w:tc>
+        <w:tc>
+          <w:p>
+            <w:r>
+              <w:tab/>
+            </w:r>
+          </w:p>
+        </w:tc>
+        <w:tc>
+          <w:p>
+            <w:r>
+              <w:t xml:space="preserve">84680 €</w:t>
+            </w:r>
+          </w:p>
+        </w:tc>
+      </w:tr>
+      <w:tr>
+        <w:trPr>
+          <w:trHeight w:val="555" w:hRule="atLeast"/>
+        </w:trPr>
+        <w:tc>
+          <w:p>
+            <w:r>
+              <w:rPr>
+                <w:color w:val="2f6ec2"/>
+              </w:rPr>
+              <w:t>Listenpreis</w:t>
+            </w:r>
+          </w:p>
+        </w:tc>
+        <w:tc>
+          <w:p>
+            <w:r>
+              <w:tab/>
+            </w:r>
+          </w:p>
+        </w:tc>
+        <w:tc>
+          <w:p>
+            <w:r>
+              <w:tab/>
+            </w:r>
+          </w:p>
+        </w:tc>
+        <w:tc>
+          <w:p>
+            <w:r>
+              <w:tab/>
+            </w:r>
+          </w:p>
+        </w:tc>
+        <w:tc>
+          <w:p>
+            <w:r>
+              <w:t xml:space="preserve">87200 €</w:t>
+            </w:r>
+          </w:p>
+        </w:tc>
+      </w:tr>
+      <w:tr>
+        <w:trPr>
+          <w:trHeight w:val="555" w:hRule="atLeast"/>
+        </w:trPr>
+        <w:tc>
+          <w:p>
+            <w:r>
+              <w:rPr>
+                <w:color w:val="2f6ec2"/>
+              </w:rPr>
+              <w:t>Summe der Rabatte</w:t>
+            </w:r>
+          </w:p>
+        </w:tc>
+        <w:tc>
+          <w:p>
+            <w:r>
+              <w:tab/>
+            </w:r>
+          </w:p>
+        </w:tc>
+        <w:tc>
+          <w:p>
+            <w:r>
+              <w:tab/>
+            </w:r>
+          </w:p>
+        </w:tc>
+        <w:tc>
+          <w:p>
+            <w:r>
+              <w:tab/>
+            </w:r>
+          </w:p>
+        </w:tc>
+        <w:tc>
+          <w:p>
+            <w:r>
+              <w:t xml:space="preserve">-2520 €</w:t>
             </w:r>
           </w:p>
         </w:tc>

</xml_diff>

<commit_message>
added state buttons and employeesearch no longer lists inactive employees, made empsearch in projectedit scrollable
</commit_message>
<xml_diff>
--- a/AVATI/AVATI/wwwroot/templates/AvatiTempDoc.docx
+++ b/AVATI/AVATI/wwwroot/templates/AvatiTempDoc.docx
@@ -36,7 +36,7 @@
                 <w:sz w:val="24"/>
                 <w:color w:val="2f6ec2"/>
               </w:rPr>
-              <w:t xml:space="preserve">Das ist ein Angebotstitel von einem Angebot</w:t>
+              <w:t xml:space="preserve">Thine hollowed heavens v2</w:t>
             </w:r>
           </w:p>
         </w:tc>
@@ -111,7 +111,7 @@
               <w:rPr>
                 <w:jc w:val="right"/>
               </w:rPr>
-              <w:t>8</w:t>
+              <w:t>49</w:t>
               <w:t xml:space="preserve"> Wochen</w:t>
             </w:r>
           </w:p>
@@ -187,22 +187,24 @@
               <w:rPr>
                 <w:jc w:val="right"/>
               </w:rPr>
-              <w:t xml:space="preserve">Agile Coach, </w:t>
-              <w:t xml:space="preserve">Software Developer, </w:t>
-            </w:r>
-          </w:p>
-        </w:tc>
-        <w:tc>
-          <w:p>
-            <w:r>
-              <w:tab/>
-            </w:r>
-          </w:p>
-        </w:tc>
-        <w:tc>
-          <w:p>
-            <w:r>
-              <w:t>760€/PT</w:t>
+              <w:t xml:space="preserve">Product Owner, </w:t>
+            </w:r>
+          </w:p>
+        </w:tc>
+        <w:tc>
+          <w:p>
+            <w:r>
+              <w:rPr>
+                <w:strike w:val="true"/>
+              </w:rPr>
+              <w:t>1240€/PT</w:t>
+            </w:r>
+          </w:p>
+        </w:tc>
+        <w:tc>
+          <w:p>
+            <w:r>
+              <w:t>992€/PT</w:t>
             </w:r>
           </w:p>
         </w:tc>
@@ -216,7 +218,7 @@
         <w:tc>
           <w:p>
             <w:r>
-              <w:t xml:space="preserve">20 PT</w:t>
+              <w:t xml:space="preserve">122,5 PT</w:t>
             </w:r>
           </w:p>
         </w:tc>
@@ -228,21 +230,21 @@
         <w:tc>
           <w:p>
             <w:r>
-              <w:t xml:space="preserve">Level: 2</w:t>
-            </w:r>
-          </w:p>
-        </w:tc>
-        <w:tc>
-          <w:p>
-            <w:r>
-              <w:tab/>
-            </w:r>
-          </w:p>
-        </w:tc>
-        <w:tc>
-          <w:p>
-            <w:r>
-              <w:t>95€/h</w:t>
+              <w:t xml:space="preserve">Level: 6</w:t>
+            </w:r>
+          </w:p>
+        </w:tc>
+        <w:tc>
+          <w:p>
+            <w:r>
+              <w:t>20%</w:t>
+            </w:r>
+          </w:p>
+        </w:tc>
+        <w:tc>
+          <w:p>
+            <w:r>
+              <w:t>124€/h</w:t>
             </w:r>
           </w:p>
         </w:tc>
@@ -256,7 +258,7 @@
         <w:tc>
           <w:p>
             <w:r>
-              <w:t xml:space="preserve">15200 €</w:t>
+              <w:t xml:space="preserve">121520 €</w:t>
             </w:r>
           </w:p>
         </w:tc>
@@ -271,24 +273,20 @@
               <w:rPr>
                 <w:jc w:val="right"/>
               </w:rPr>
-              <w:t xml:space="preserve">Product Owner, </w:t>
-            </w:r>
-          </w:p>
-        </w:tc>
-        <w:tc>
-          <w:p>
-            <w:r>
-              <w:rPr>
-                <w:strike w:val="true"/>
-              </w:rPr>
-              <w:t>840€/PT</w:t>
-            </w:r>
-          </w:p>
-        </w:tc>
-        <w:tc>
-          <w:p>
-            <w:r>
-              <w:t>756€/PT</w:t>
+            </w:r>
+          </w:p>
+        </w:tc>
+        <w:tc>
+          <w:p>
+            <w:r>
+              <w:tab/>
+            </w:r>
+          </w:p>
+        </w:tc>
+        <w:tc>
+          <w:p>
+            <w:r>
+              <w:t>1080€/PT</w:t>
             </w:r>
           </w:p>
         </w:tc>
@@ -302,7 +300,7 @@
         <w:tc>
           <w:p>
             <w:r>
-              <w:t xml:space="preserve">20 PT</w:t>
+              <w:t xml:space="preserve">122,5 PT</w:t>
             </w:r>
           </w:p>
         </w:tc>
@@ -314,21 +312,21 @@
         <w:tc>
           <w:p>
             <w:r>
-              <w:t xml:space="preserve">Level: 3</w:t>
-            </w:r>
-          </w:p>
-        </w:tc>
-        <w:tc>
-          <w:p>
-            <w:r>
-              <w:t>10%</w:t>
-            </w:r>
-          </w:p>
-        </w:tc>
-        <w:tc>
-          <w:p>
-            <w:r>
-              <w:t>94,5€/h</w:t>
+              <w:t xml:space="preserve">Level: 5</w:t>
+            </w:r>
+          </w:p>
+        </w:tc>
+        <w:tc>
+          <w:p>
+            <w:r>
+              <w:tab/>
+            </w:r>
+          </w:p>
+        </w:tc>
+        <w:tc>
+          <w:p>
+            <w:r>
+              <w:t>135€/h</w:t>
             </w:r>
           </w:p>
         </w:tc>
@@ -342,7 +340,7 @@
         <w:tc>
           <w:p>
             <w:r>
-              <w:t xml:space="preserve">15120 €</w:t>
+              <w:t xml:space="preserve">132300 €</w:t>
             </w:r>
           </w:p>
         </w:tc>
@@ -355,38 +353,37 @@
           <w:p>
             <w:r>
               <w:rPr>
-                <w:jc w:val="right"/>
-              </w:rPr>
-              <w:t xml:space="preserve">Agile Coach, </w:t>
-              <w:t xml:space="preserve">Product Owner, </w:t>
-            </w:r>
-          </w:p>
-        </w:tc>
-        <w:tc>
-          <w:p>
-            <w:r>
-              <w:tab/>
-            </w:r>
-          </w:p>
-        </w:tc>
-        <w:tc>
-          <w:p>
-            <w:r>
-              <w:t>840€/PT</w:t>
-            </w:r>
-          </w:p>
-        </w:tc>
-        <w:tc>
-          <w:p>
-            <w:r>
-              <w:t xml:space="preserve">0,5 FTE</w:t>
-            </w:r>
-          </w:p>
-        </w:tc>
-        <w:tc>
-          <w:p>
-            <w:r>
-              <w:t xml:space="preserve">20 PT</w:t>
+                <w:color w:val="2f6ec2"/>
+              </w:rPr>
+              <w:t>Gesamt über Laufzeit</w:t>
+            </w:r>
+          </w:p>
+        </w:tc>
+        <w:tc>
+          <w:p>
+            <w:r>
+              <w:t>10,69%</w:t>
+            </w:r>
+          </w:p>
+        </w:tc>
+        <w:tc>
+          <w:p>
+            <w:r>
+              <w:t xml:space="preserve">1036 €/PT</w:t>
+            </w:r>
+          </w:p>
+        </w:tc>
+        <w:tc>
+          <w:p>
+            <w:r>
+              <w:t xml:space="preserve">1 FTE</w:t>
+            </w:r>
+          </w:p>
+        </w:tc>
+        <w:tc>
+          <w:p>
+            <w:r>
+              <w:t xml:space="preserve">245 PT</w:t>
             </w:r>
           </w:p>
         </w:tc>
@@ -398,35 +395,35 @@
         <w:tc>
           <w:p>
             <w:r>
-              <w:t xml:space="preserve">Level: 3</w:t>
-            </w:r>
-          </w:p>
-        </w:tc>
-        <w:tc>
-          <w:p>
-            <w:r>
-              <w:tab/>
-            </w:r>
-          </w:p>
-        </w:tc>
-        <w:tc>
-          <w:p>
-            <w:r>
-              <w:t>105€/h</w:t>
-            </w:r>
-          </w:p>
-        </w:tc>
-        <w:tc>
-          <w:p>
-            <w:r>
-              <w:t>20 h/Woche</w:t>
-            </w:r>
-          </w:p>
-        </w:tc>
-        <w:tc>
-          <w:p>
-            <w:r>
-              <w:t xml:space="preserve">16800 €</w:t>
+              <w:tab/>
+            </w:r>
+          </w:p>
+        </w:tc>
+        <w:tc>
+          <w:p>
+            <w:r>
+              <w:tab/>
+            </w:r>
+          </w:p>
+        </w:tc>
+        <w:tc>
+          <w:p>
+            <w:r>
+              <w:t xml:space="preserve">129,5 €/h</w:t>
+            </w:r>
+          </w:p>
+        </w:tc>
+        <w:tc>
+          <w:p>
+            <w:r>
+              <w:tab/>
+            </w:r>
+          </w:p>
+        </w:tc>
+        <w:tc>
+          <w:p>
+            <w:r>
+              <w:t xml:space="preserve">253820 €</w:t>
             </w:r>
           </w:p>
         </w:tc>
@@ -439,40 +436,37 @@
           <w:p>
             <w:r>
               <w:rPr>
-                <w:jc w:val="right"/>
-              </w:rPr>
-              <w:t xml:space="preserve">Software Developer, </w:t>
-            </w:r>
-          </w:p>
-        </w:tc>
-        <w:tc>
-          <w:p>
-            <w:r>
-              <w:rPr>
-                <w:strike w:val="true"/>
-              </w:rPr>
-              <w:t>840€/PT</w:t>
-            </w:r>
-          </w:p>
-        </w:tc>
-        <w:tc>
-          <w:p>
-            <w:r>
-              <w:t>798€/PT</w:t>
-            </w:r>
-          </w:p>
-        </w:tc>
-        <w:tc>
-          <w:p>
-            <w:r>
-              <w:t xml:space="preserve">0,5 FTE</w:t>
-            </w:r>
-          </w:p>
-        </w:tc>
-        <w:tc>
-          <w:p>
-            <w:r>
-              <w:t xml:space="preserve">20 PT</w:t>
+                <w:color w:val="2f6ec2"/>
+              </w:rPr>
+              <w:t>Listenpreis</w:t>
+            </w:r>
+          </w:p>
+        </w:tc>
+        <w:tc>
+          <w:p>
+            <w:r>
+              <w:tab/>
+            </w:r>
+          </w:p>
+        </w:tc>
+        <w:tc>
+          <w:p>
+            <w:r>
+              <w:tab/>
+            </w:r>
+          </w:p>
+        </w:tc>
+        <w:tc>
+          <w:p>
+            <w:r>
+              <w:tab/>
+            </w:r>
+          </w:p>
+        </w:tc>
+        <w:tc>
+          <w:p>
+            <w:r>
+              <w:t xml:space="preserve">284200 €</w:t>
             </w:r>
           </w:p>
         </w:tc>
@@ -484,258 +478,9 @@
         <w:tc>
           <w:p>
             <w:r>
-              <w:t xml:space="preserve">Level: 3</w:t>
-            </w:r>
-          </w:p>
-        </w:tc>
-        <w:tc>
-          <w:p>
-            <w:r>
-              <w:t>5%</w:t>
-            </w:r>
-          </w:p>
-        </w:tc>
-        <w:tc>
-          <w:p>
-            <w:r>
-              <w:t>99,75€/h</w:t>
-            </w:r>
-          </w:p>
-        </w:tc>
-        <w:tc>
-          <w:p>
-            <w:r>
-              <w:t>20 h/Woche</w:t>
-            </w:r>
-          </w:p>
-        </w:tc>
-        <w:tc>
-          <w:p>
-            <w:r>
-              <w:t xml:space="preserve">15960 €</w:t>
-            </w:r>
-          </w:p>
-        </w:tc>
-      </w:tr>
-      <w:tr>
-        <w:trPr>
-          <w:trHeight w:val="555" w:hRule="atLeast"/>
-        </w:trPr>
-        <w:tc>
-          <w:p>
-            <w:r>
-              <w:rPr>
-                <w:jc w:val="right"/>
-              </w:rPr>
-              <w:t xml:space="preserve">Agile Coach, </w:t>
-            </w:r>
-          </w:p>
-        </w:tc>
-        <w:tc>
-          <w:p>
-            <w:r>
-              <w:tab/>
-            </w:r>
-          </w:p>
-        </w:tc>
-        <w:tc>
-          <w:p>
-            <w:r>
-              <w:t>1080€/PT</w:t>
-            </w:r>
-          </w:p>
-        </w:tc>
-        <w:tc>
-          <w:p>
-            <w:r>
-              <w:t xml:space="preserve">0,5 FTE</w:t>
-            </w:r>
-          </w:p>
-        </w:tc>
-        <w:tc>
-          <w:p>
-            <w:r>
-              <w:t xml:space="preserve">20 PT</w:t>
-            </w:r>
-          </w:p>
-        </w:tc>
-      </w:tr>
-      <w:tr>
-        <w:trPr>
-          <w:trHeight w:val="555" w:hRule="atLeast"/>
-        </w:trPr>
-        <w:tc>
-          <w:p>
-            <w:r>
-              <w:t xml:space="preserve">Level: 5</w:t>
-            </w:r>
-          </w:p>
-        </w:tc>
-        <w:tc>
-          <w:p>
-            <w:r>
-              <w:tab/>
-            </w:r>
-          </w:p>
-        </w:tc>
-        <w:tc>
-          <w:p>
-            <w:r>
-              <w:t>135€/h</w:t>
-            </w:r>
-          </w:p>
-        </w:tc>
-        <w:tc>
-          <w:p>
-            <w:r>
-              <w:t>20 h/Woche</w:t>
-            </w:r>
-          </w:p>
-        </w:tc>
-        <w:tc>
-          <w:p>
-            <w:r>
-              <w:t xml:space="preserve">21600 €</w:t>
-            </w:r>
-          </w:p>
-        </w:tc>
-      </w:tr>
-      <w:tr>
-        <w:trPr>
-          <w:trHeight w:val="555" w:hRule="atLeast"/>
-        </w:trPr>
-        <w:tc>
-          <w:p>
-            <w:r>
               <w:rPr>
                 <w:color w:val="2f6ec2"/>
               </w:rPr>
-              <w:t>Gesamt über Laufzeit</w:t>
-            </w:r>
-          </w:p>
-        </w:tc>
-        <w:tc>
-          <w:p>
-            <w:r>
-              <w:t>2,89%</w:t>
-            </w:r>
-          </w:p>
-        </w:tc>
-        <w:tc>
-          <w:p>
-            <w:r>
-              <w:t xml:space="preserve">846,8 €/PT</w:t>
-            </w:r>
-          </w:p>
-        </w:tc>
-        <w:tc>
-          <w:p>
-            <w:r>
-              <w:t xml:space="preserve">2,5 FTE</w:t>
-            </w:r>
-          </w:p>
-        </w:tc>
-        <w:tc>
-          <w:p>
-            <w:r>
-              <w:t xml:space="preserve">100 PT</w:t>
-            </w:r>
-          </w:p>
-        </w:tc>
-      </w:tr>
-      <w:tr>
-        <w:trPr>
-          <w:trHeight w:val="555" w:hRule="atLeast"/>
-        </w:trPr>
-        <w:tc>
-          <w:p>
-            <w:r>
-              <w:tab/>
-            </w:r>
-          </w:p>
-        </w:tc>
-        <w:tc>
-          <w:p>
-            <w:r>
-              <w:tab/>
-            </w:r>
-          </w:p>
-        </w:tc>
-        <w:tc>
-          <w:p>
-            <w:r>
-              <w:t xml:space="preserve">105,85 €/h</w:t>
-            </w:r>
-          </w:p>
-        </w:tc>
-        <w:tc>
-          <w:p>
-            <w:r>
-              <w:tab/>
-            </w:r>
-          </w:p>
-        </w:tc>
-        <w:tc>
-          <w:p>
-            <w:r>
-              <w:t xml:space="preserve">84680 €</w:t>
-            </w:r>
-          </w:p>
-        </w:tc>
-      </w:tr>
-      <w:tr>
-        <w:trPr>
-          <w:trHeight w:val="555" w:hRule="atLeast"/>
-        </w:trPr>
-        <w:tc>
-          <w:p>
-            <w:r>
-              <w:rPr>
-                <w:color w:val="2f6ec2"/>
-              </w:rPr>
-              <w:t>Listenpreis</w:t>
-            </w:r>
-          </w:p>
-        </w:tc>
-        <w:tc>
-          <w:p>
-            <w:r>
-              <w:tab/>
-            </w:r>
-          </w:p>
-        </w:tc>
-        <w:tc>
-          <w:p>
-            <w:r>
-              <w:tab/>
-            </w:r>
-          </w:p>
-        </w:tc>
-        <w:tc>
-          <w:p>
-            <w:r>
-              <w:tab/>
-            </w:r>
-          </w:p>
-        </w:tc>
-        <w:tc>
-          <w:p>
-            <w:r>
-              <w:t xml:space="preserve">87200 €</w:t>
-            </w:r>
-          </w:p>
-        </w:tc>
-      </w:tr>
-      <w:tr>
-        <w:trPr>
-          <w:trHeight w:val="555" w:hRule="atLeast"/>
-        </w:trPr>
-        <w:tc>
-          <w:p>
-            <w:r>
-              <w:rPr>
-                <w:color w:val="2f6ec2"/>
-              </w:rPr>
               <w:t>Summe der Rabatte</w:t>
             </w:r>
           </w:p>
@@ -764,7 +509,7 @@
         <w:tc>
           <w:p>
             <w:r>
-              <w:t xml:space="preserve">-2520 €</w:t>
+              <w:t xml:space="preserve">-30380 €</w:t>
             </w:r>
           </w:p>
         </w:tc>

</xml_diff>

<commit_message>
Worker only Document creation fixed
</commit_message>
<xml_diff>
--- a/AVATI/AVATI/wwwroot/templates/AvatiTempDoc.docx
+++ b/AVATI/AVATI/wwwroot/templates/AvatiTempDoc.docx
@@ -36,7 +36,7 @@
                 <w:sz w:val="24"/>
                 <w:color w:val="2f6ec2"/>
               </w:rPr>
-              <w:t xml:space="preserve">Thine hollowed heavens v2</w:t>
+              <w:t xml:space="preserve">Das ist ein Angebotstitel von einem Angebot</w:t>
             </w:r>
           </w:p>
         </w:tc>
@@ -111,7 +111,7 @@
               <w:rPr>
                 <w:jc w:val="right"/>
               </w:rPr>
-              <w:t>49</w:t>
+              <w:t>8</w:t>
               <w:t xml:space="preserve"> Wochen</w:t>
             </w:r>
           </w:p>
@@ -187,6 +187,90 @@
               <w:rPr>
                 <w:jc w:val="right"/>
               </w:rPr>
+              <w:t xml:space="preserve">Agile Coach, </w:t>
+              <w:t xml:space="preserve">Software Developer, </w:t>
+            </w:r>
+          </w:p>
+        </w:tc>
+        <w:tc>
+          <w:p>
+            <w:r>
+              <w:tab/>
+            </w:r>
+          </w:p>
+        </w:tc>
+        <w:tc>
+          <w:p>
+            <w:r>
+              <w:t>760€/PT</w:t>
+            </w:r>
+          </w:p>
+        </w:tc>
+        <w:tc>
+          <w:p>
+            <w:r>
+              <w:t xml:space="preserve">0,5 FTE</w:t>
+            </w:r>
+          </w:p>
+        </w:tc>
+        <w:tc>
+          <w:p>
+            <w:r>
+              <w:t xml:space="preserve">20 PT</w:t>
+            </w:r>
+          </w:p>
+        </w:tc>
+      </w:tr>
+      <w:tr>
+        <w:trPr>
+          <w:trHeight w:val="555" w:hRule="atLeast"/>
+        </w:trPr>
+        <w:tc>
+          <w:p>
+            <w:r>
+              <w:t xml:space="preserve">Level: 2</w:t>
+            </w:r>
+          </w:p>
+        </w:tc>
+        <w:tc>
+          <w:p>
+            <w:r>
+              <w:tab/>
+            </w:r>
+          </w:p>
+        </w:tc>
+        <w:tc>
+          <w:p>
+            <w:r>
+              <w:t>95€/h</w:t>
+            </w:r>
+          </w:p>
+        </w:tc>
+        <w:tc>
+          <w:p>
+            <w:r>
+              <w:t>20 h/Woche</w:t>
+            </w:r>
+          </w:p>
+        </w:tc>
+        <w:tc>
+          <w:p>
+            <w:r>
+              <w:t xml:space="preserve">15200 €</w:t>
+            </w:r>
+          </w:p>
+        </w:tc>
+      </w:tr>
+      <w:tr>
+        <w:trPr>
+          <w:trHeight w:val="555" w:hRule="atLeast"/>
+        </w:trPr>
+        <w:tc>
+          <w:p>
+            <w:r>
+              <w:rPr>
+                <w:jc w:val="right"/>
+              </w:rPr>
               <w:t xml:space="preserve">Product Owner, </w:t>
             </w:r>
           </w:p>
@@ -197,14 +281,14 @@
               <w:rPr>
                 <w:strike w:val="true"/>
               </w:rPr>
-              <w:t>1240€/PT</w:t>
-            </w:r>
-          </w:p>
-        </w:tc>
-        <w:tc>
-          <w:p>
-            <w:r>
-              <w:t>992€/PT</w:t>
+              <w:t>840€/PT</w:t>
+            </w:r>
+          </w:p>
+        </w:tc>
+        <w:tc>
+          <w:p>
+            <w:r>
+              <w:t>756€/PT</w:t>
             </w:r>
           </w:p>
         </w:tc>
@@ -218,33 +302,33 @@
         <w:tc>
           <w:p>
             <w:r>
-              <w:t xml:space="preserve">122,5 PT</w:t>
-            </w:r>
-          </w:p>
-        </w:tc>
-      </w:tr>
-      <w:tr>
-        <w:trPr>
-          <w:trHeight w:val="555" w:hRule="atLeast"/>
-        </w:trPr>
-        <w:tc>
-          <w:p>
-            <w:r>
-              <w:t xml:space="preserve">Level: 6</w:t>
-            </w:r>
-          </w:p>
-        </w:tc>
-        <w:tc>
-          <w:p>
-            <w:r>
-              <w:t>20%</w:t>
-            </w:r>
-          </w:p>
-        </w:tc>
-        <w:tc>
-          <w:p>
-            <w:r>
-              <w:t>124€/h</w:t>
+              <w:t xml:space="preserve">20 PT</w:t>
+            </w:r>
+          </w:p>
+        </w:tc>
+      </w:tr>
+      <w:tr>
+        <w:trPr>
+          <w:trHeight w:val="555" w:hRule="atLeast"/>
+        </w:trPr>
+        <w:tc>
+          <w:p>
+            <w:r>
+              <w:t xml:space="preserve">Level: 3</w:t>
+            </w:r>
+          </w:p>
+        </w:tc>
+        <w:tc>
+          <w:p>
+            <w:r>
+              <w:t>10%</w:t>
+            </w:r>
+          </w:p>
+        </w:tc>
+        <w:tc>
+          <w:p>
+            <w:r>
+              <w:t>94,5€/h</w:t>
             </w:r>
           </w:p>
         </w:tc>
@@ -258,7 +342,7 @@
         <w:tc>
           <w:p>
             <w:r>
-              <w:t xml:space="preserve">121520 €</w:t>
+              <w:t xml:space="preserve">15120 €</w:t>
             </w:r>
           </w:p>
         </w:tc>
@@ -273,6 +357,177 @@
               <w:rPr>
                 <w:jc w:val="right"/>
               </w:rPr>
+              <w:t xml:space="preserve">Agile Coach, </w:t>
+              <w:t xml:space="preserve">Product Owner, </w:t>
+            </w:r>
+          </w:p>
+        </w:tc>
+        <w:tc>
+          <w:p>
+            <w:r>
+              <w:tab/>
+            </w:r>
+          </w:p>
+        </w:tc>
+        <w:tc>
+          <w:p>
+            <w:r>
+              <w:t>840€/PT</w:t>
+            </w:r>
+          </w:p>
+        </w:tc>
+        <w:tc>
+          <w:p>
+            <w:r>
+              <w:t xml:space="preserve">0,5 FTE</w:t>
+            </w:r>
+          </w:p>
+        </w:tc>
+        <w:tc>
+          <w:p>
+            <w:r>
+              <w:t xml:space="preserve">20 PT</w:t>
+            </w:r>
+          </w:p>
+        </w:tc>
+      </w:tr>
+      <w:tr>
+        <w:trPr>
+          <w:trHeight w:val="555" w:hRule="atLeast"/>
+        </w:trPr>
+        <w:tc>
+          <w:p>
+            <w:r>
+              <w:t xml:space="preserve">Level: 3</w:t>
+            </w:r>
+          </w:p>
+        </w:tc>
+        <w:tc>
+          <w:p>
+            <w:r>
+              <w:tab/>
+            </w:r>
+          </w:p>
+        </w:tc>
+        <w:tc>
+          <w:p>
+            <w:r>
+              <w:t>105€/h</w:t>
+            </w:r>
+          </w:p>
+        </w:tc>
+        <w:tc>
+          <w:p>
+            <w:r>
+              <w:t>20 h/Woche</w:t>
+            </w:r>
+          </w:p>
+        </w:tc>
+        <w:tc>
+          <w:p>
+            <w:r>
+              <w:t xml:space="preserve">16800 €</w:t>
+            </w:r>
+          </w:p>
+        </w:tc>
+      </w:tr>
+      <w:tr>
+        <w:trPr>
+          <w:trHeight w:val="555" w:hRule="atLeast"/>
+        </w:trPr>
+        <w:tc>
+          <w:p>
+            <w:r>
+              <w:rPr>
+                <w:jc w:val="right"/>
+              </w:rPr>
+              <w:t xml:space="preserve">Software Developer, </w:t>
+            </w:r>
+          </w:p>
+        </w:tc>
+        <w:tc>
+          <w:p>
+            <w:r>
+              <w:rPr>
+                <w:strike w:val="true"/>
+              </w:rPr>
+              <w:t>840€/PT</w:t>
+            </w:r>
+          </w:p>
+        </w:tc>
+        <w:tc>
+          <w:p>
+            <w:r>
+              <w:t>798€/PT</w:t>
+            </w:r>
+          </w:p>
+        </w:tc>
+        <w:tc>
+          <w:p>
+            <w:r>
+              <w:t xml:space="preserve">0,5 FTE</w:t>
+            </w:r>
+          </w:p>
+        </w:tc>
+        <w:tc>
+          <w:p>
+            <w:r>
+              <w:t xml:space="preserve">20 PT</w:t>
+            </w:r>
+          </w:p>
+        </w:tc>
+      </w:tr>
+      <w:tr>
+        <w:trPr>
+          <w:trHeight w:val="555" w:hRule="atLeast"/>
+        </w:trPr>
+        <w:tc>
+          <w:p>
+            <w:r>
+              <w:t xml:space="preserve">Level: 3</w:t>
+            </w:r>
+          </w:p>
+        </w:tc>
+        <w:tc>
+          <w:p>
+            <w:r>
+              <w:t>5%</w:t>
+            </w:r>
+          </w:p>
+        </w:tc>
+        <w:tc>
+          <w:p>
+            <w:r>
+              <w:t>99,75€/h</w:t>
+            </w:r>
+          </w:p>
+        </w:tc>
+        <w:tc>
+          <w:p>
+            <w:r>
+              <w:t>20 h/Woche</w:t>
+            </w:r>
+          </w:p>
+        </w:tc>
+        <w:tc>
+          <w:p>
+            <w:r>
+              <w:t xml:space="preserve">15960 €</w:t>
+            </w:r>
+          </w:p>
+        </w:tc>
+      </w:tr>
+      <w:tr>
+        <w:trPr>
+          <w:trHeight w:val="555" w:hRule="atLeast"/>
+        </w:trPr>
+        <w:tc>
+          <w:p>
+            <w:r>
+              <w:rPr>
+                <w:jc w:val="right"/>
+              </w:rPr>
+              <w:t xml:space="preserve">Agile Coach, </w:t>
             </w:r>
           </w:p>
         </w:tc>
@@ -300,7 +555,7 @@
         <w:tc>
           <w:p>
             <w:r>
-              <w:t xml:space="preserve">122,5 PT</w:t>
+              <w:t xml:space="preserve">20 PT</w:t>
             </w:r>
           </w:p>
         </w:tc>
@@ -340,7 +595,7 @@
         <w:tc>
           <w:p>
             <w:r>
-              <w:t xml:space="preserve">132300 €</w:t>
+              <w:t xml:space="preserve">21600 €</w:t>
             </w:r>
           </w:p>
         </w:tc>
@@ -362,68 +617,68 @@
         <w:tc>
           <w:p>
             <w:r>
-              <w:t>10,69%</w:t>
-            </w:r>
-          </w:p>
-        </w:tc>
-        <w:tc>
-          <w:p>
-            <w:r>
-              <w:t xml:space="preserve">1036 €/PT</w:t>
-            </w:r>
-          </w:p>
-        </w:tc>
-        <w:tc>
-          <w:p>
-            <w:r>
-              <w:t xml:space="preserve">1 FTE</w:t>
-            </w:r>
-          </w:p>
-        </w:tc>
-        <w:tc>
-          <w:p>
-            <w:r>
-              <w:t xml:space="preserve">245 PT</w:t>
-            </w:r>
-          </w:p>
-        </w:tc>
-      </w:tr>
-      <w:tr>
-        <w:trPr>
-          <w:trHeight w:val="555" w:hRule="atLeast"/>
-        </w:trPr>
-        <w:tc>
-          <w:p>
-            <w:r>
-              <w:tab/>
-            </w:r>
-          </w:p>
-        </w:tc>
-        <w:tc>
-          <w:p>
-            <w:r>
-              <w:tab/>
-            </w:r>
-          </w:p>
-        </w:tc>
-        <w:tc>
-          <w:p>
-            <w:r>
-              <w:t xml:space="preserve">129,5 €/h</w:t>
-            </w:r>
-          </w:p>
-        </w:tc>
-        <w:tc>
-          <w:p>
-            <w:r>
-              <w:tab/>
-            </w:r>
-          </w:p>
-        </w:tc>
-        <w:tc>
-          <w:p>
-            <w:r>
-              <w:t xml:space="preserve">253820 €</w:t>
+              <w:t>2,89%</w:t>
+            </w:r>
+          </w:p>
+        </w:tc>
+        <w:tc>
+          <w:p>
+            <w:r>
+              <w:t xml:space="preserve">846,8 €/PT</w:t>
+            </w:r>
+          </w:p>
+        </w:tc>
+        <w:tc>
+          <w:p>
+            <w:r>
+              <w:t xml:space="preserve">2,5 FTE</w:t>
+            </w:r>
+          </w:p>
+        </w:tc>
+        <w:tc>
+          <w:p>
+            <w:r>
+              <w:t xml:space="preserve">100 PT</w:t>
+            </w:r>
+          </w:p>
+        </w:tc>
+      </w:tr>
+      <w:tr>
+        <w:trPr>
+          <w:trHeight w:val="555" w:hRule="atLeast"/>
+        </w:trPr>
+        <w:tc>
+          <w:p>
+            <w:r>
+              <w:tab/>
+            </w:r>
+          </w:p>
+        </w:tc>
+        <w:tc>
+          <w:p>
+            <w:r>
+              <w:tab/>
+            </w:r>
+          </w:p>
+        </w:tc>
+        <w:tc>
+          <w:p>
+            <w:r>
+              <w:t xml:space="preserve">105,85 €/h</w:t>
+            </w:r>
+          </w:p>
+        </w:tc>
+        <w:tc>
+          <w:p>
+            <w:r>
+              <w:tab/>
+            </w:r>
+          </w:p>
+        </w:tc>
+        <w:tc>
+          <w:p>
+            <w:r>
+              <w:t xml:space="preserve">84680 €</w:t>
             </w:r>
           </w:p>
         </w:tc>
@@ -466,7 +721,7 @@
         <w:tc>
           <w:p>
             <w:r>
-              <w:t xml:space="preserve">284200 €</w:t>
+              <w:t xml:space="preserve">87200 €</w:t>
             </w:r>
           </w:p>
         </w:tc>
@@ -509,7 +764,7 @@
         <w:tc>
           <w:p>
             <w:r>
-              <w:t xml:space="preserve">-30380 €</w:t>
+              <w:t xml:space="preserve">-2520 €</w:t>
             </w:r>
           </w:p>
         </w:tc>

</xml_diff>

<commit_message>
alles fertig, nur Projekttätigkeit Beschreibung muss noch gefixed werden
</commit_message>
<xml_diff>
--- a/AVATI/AVATI/wwwroot/templates/AvatiTempDoc.docx
+++ b/AVATI/AVATI/wwwroot/templates/AvatiTempDoc.docx
@@ -25,10 +25,7 @@
         <w:tblW w:w="10000" w:type="dxa"/>
       </w:tblPr>
       <w:tr>
-        <w:trPr>
-          <w:bottom w:val="thick"/>
-          <w:trHeight w:val="555" w:hRule="atLeast"/>
-        </w:trPr>
+        <w:trHeight w:val="555" w:hRule="atLeast"/>
         <w:tc>
           <w:p>
             <w:r>
@@ -36,36 +33,38 @@
                 <w:sz w:val="24"/>
                 <w:color w:val="2f6ec2"/>
               </w:rPr>
-              <w:t xml:space="preserve">Das ist ein Angebotstitel von einem Angebot</w:t>
-            </w:r>
-          </w:p>
-        </w:tc>
-        <w:tc>
-          <w:p>
-            <w:r>
-              <w:tab/>
-            </w:r>
-          </w:p>
-        </w:tc>
-        <w:tc>
-          <w:p>
-            <w:r>
-              <w:tab/>
-            </w:r>
-          </w:p>
-        </w:tc>
-        <w:tc>
-          <w:p>
-            <w:r>
-              <w:tab/>
-            </w:r>
-          </w:p>
-        </w:tc>
-        <w:tc>
-          <w:p>
+              <w:t xml:space="preserve">irgendwas</w:t>
+            </w:r>
+          </w:p>
+        </w:tc>
+        <w:tc>
+          <w:p>
+            <w:r>
+              <w:tab/>
+            </w:r>
+          </w:p>
+        </w:tc>
+        <w:tc>
+          <w:p>
+            <w:r>
+              <w:tab/>
+            </w:r>
+          </w:p>
+        </w:tc>
+        <w:tc>
+          <w:p>
+            <w:r>
+              <w:tab/>
+            </w:r>
+          </w:p>
+        </w:tc>
+        <w:tc>
+          <w:p>
+            <w:pPr>
+              <w:jc w:val="right"/>
+            </w:pPr>
             <w:r>
               <w:rPr>
-                <w:jc w:val="right"/>
                 <w:color w:val="2f6ec2"/>
               </w:rPr>
               <w:t>Laufzeit</w:t>
@@ -78,39 +77,55 @@
           <w:trHeight w:val="555" w:hRule="atLeast"/>
         </w:trPr>
         <w:tc>
-          <w:p>
-            <w:r>
-              <w:tab/>
-            </w:r>
-          </w:p>
-        </w:tc>
-        <w:tc>
-          <w:p>
-            <w:r>
-              <w:tab/>
-            </w:r>
-          </w:p>
-        </w:tc>
-        <w:tc>
-          <w:p>
-            <w:r>
-              <w:tab/>
-            </w:r>
-          </w:p>
-        </w:tc>
-        <w:tc>
-          <w:p>
-            <w:r>
-              <w:tab/>
-            </w:r>
-          </w:p>
-        </w:tc>
-        <w:tc>
-          <w:p>
-            <w:r>
-              <w:rPr>
-                <w:jc w:val="right"/>
-              </w:rPr>
+          <w:tcPr>
+            <w:bottom w:val="single" w:color="2f6ec2"/>
+          </w:tcPr>
+          <w:p>
+            <w:r>
+              <w:tab/>
+            </w:r>
+          </w:p>
+        </w:tc>
+        <w:tc>
+          <w:tcPr>
+            <w:bottom w:val="single" w:color="2f6ec2"/>
+          </w:tcPr>
+          <w:p>
+            <w:r>
+              <w:tab/>
+            </w:r>
+          </w:p>
+        </w:tc>
+        <w:tc>
+          <w:tcPr>
+            <w:bottom w:val="single" w:color="2f6ec2"/>
+          </w:tcPr>
+          <w:p>
+            <w:r>
+              <w:tab/>
+            </w:r>
+          </w:p>
+        </w:tc>
+        <w:tc>
+          <w:tcPr>
+            <w:bottom w:val="single" w:color="2f6ec2"/>
+          </w:tcPr>
+          <w:p>
+            <w:r>
+              <w:tab/>
+            </w:r>
+          </w:p>
+        </w:tc>
+        <w:tc>
+          <w:tcPr>
+            <w:bottom w:val="single" w:color="2f6ec2"/>
+          </w:tcPr>
+          <w:p>
+            <w:pPr>
+              <w:jc w:val="right"/>
+            </w:pPr>
+            <w:r>
+              <w:rPr/>
               <w:t>8</w:t>
               <w:t xml:space="preserve"> Wochen</w:t>
             </w:r>
@@ -134,10 +149,12 @@
         </w:tc>
         <w:tc>
           <w:p>
+            <w:pPr>
+              <w:jc w:val="right"/>
+            </w:pPr>
             <w:r>
               <w:rPr>
                 <w:color w:val="2f6ec2"/>
-                <w:jc w:val="right"/>
               </w:rPr>
               <w:t>Rabatt</w:t>
             </w:r>
@@ -145,10 +162,12 @@
         </w:tc>
         <w:tc>
           <w:p>
+            <w:pPr>
+              <w:jc w:val="right"/>
+            </w:pPr>
             <w:r>
               <w:rPr>
                 <w:color w:val="2f6ec2"/>
-                <w:jc w:val="right"/>
               </w:rPr>
               <w:t>Sätze</w:t>
             </w:r>
@@ -156,10 +175,12 @@
         </w:tc>
         <w:tc>
           <w:p>
+            <w:pPr>
+              <w:jc w:val="right"/>
+            </w:pPr>
             <w:r>
               <w:rPr>
                 <w:color w:val="2f6ec2"/>
-                <w:jc w:val="right"/>
               </w:rPr>
               <w:t>Kapazität</w:t>
             </w:r>
@@ -167,10 +188,12 @@
         </w:tc>
         <w:tc>
           <w:p>
+            <w:pPr>
+              <w:jc w:val="right"/>
+            </w:pPr>
             <w:r>
               <w:rPr>
                 <w:color w:val="2f6ec2"/>
-                <w:jc w:val="right"/>
               </w:rPr>
               <w:t>Zeit und Kosten</w:t>
             </w:r>
@@ -184,9 +207,6 @@
         <w:tc>
           <w:p>
             <w:r>
-              <w:rPr>
-                <w:jc w:val="right"/>
-              </w:rPr>
               <w:t xml:space="preserve">Agile Coach, </w:t>
               <w:t xml:space="preserve">Software Developer, </w:t>
             </w:r>
@@ -194,29 +214,44 @@
         </w:tc>
         <w:tc>
           <w:p>
-            <w:r>
-              <w:tab/>
-            </w:r>
-          </w:p>
-        </w:tc>
-        <w:tc>
-          <w:p>
-            <w:r>
-              <w:t>760€/PT</w:t>
-            </w:r>
-          </w:p>
-        </w:tc>
-        <w:tc>
-          <w:p>
-            <w:r>
-              <w:t xml:space="preserve">0,5 FTE</w:t>
-            </w:r>
-          </w:p>
-        </w:tc>
-        <w:tc>
-          <w:p>
-            <w:r>
-              <w:t xml:space="preserve">20 PT</w:t>
+            <w:pPr>
+              <w:jc w:val="right"/>
+            </w:pPr>
+            <w:r>
+              <w:rPr>
+                <w:strike w:val="true"/>
+              </w:rPr>
+              <w:t>960€/PT</w:t>
+            </w:r>
+          </w:p>
+        </w:tc>
+        <w:tc>
+          <w:p>
+            <w:pPr>
+              <w:jc w:val="right"/>
+            </w:pPr>
+            <w:r>
+              <w:t>864€/PT</w:t>
+            </w:r>
+          </w:p>
+        </w:tc>
+        <w:tc>
+          <w:p>
+            <w:pPr>
+              <w:jc w:val="right"/>
+            </w:pPr>
+            <w:r>
+              <w:t xml:space="preserve">1 FTE</w:t>
+            </w:r>
+          </w:p>
+        </w:tc>
+        <w:tc>
+          <w:p>
+            <w:pPr>
+              <w:jc w:val="right"/>
+            </w:pPr>
+            <w:r>
+              <w:t xml:space="preserve">40 PT</w:t>
             </w:r>
           </w:p>
         </w:tc>
@@ -226,37 +261,64 @@
           <w:trHeight w:val="555" w:hRule="atLeast"/>
         </w:trPr>
         <w:tc>
-          <w:p>
-            <w:r>
-              <w:t xml:space="preserve">Level: 2</w:t>
-            </w:r>
-          </w:p>
-        </w:tc>
-        <w:tc>
-          <w:p>
-            <w:r>
-              <w:tab/>
-            </w:r>
-          </w:p>
-        </w:tc>
-        <w:tc>
-          <w:p>
-            <w:r>
-              <w:t>95€/h</w:t>
-            </w:r>
-          </w:p>
-        </w:tc>
-        <w:tc>
-          <w:p>
-            <w:r>
-              <w:t>20 h/Woche</w:t>
-            </w:r>
-          </w:p>
-        </w:tc>
-        <w:tc>
-          <w:p>
-            <w:r>
-              <w:t xml:space="preserve">15200 €</w:t>
+          <w:tcPr>
+            <w:bottom w:val="single"/>
+          </w:tcPr>
+          <w:p>
+            <w:r>
+              <w:t xml:space="preserve">Level: 4</w:t>
+            </w:r>
+          </w:p>
+        </w:tc>
+        <w:tc>
+          <w:tcPr>
+            <w:bottom w:val="single"/>
+          </w:tcPr>
+          <w:p>
+            <w:pPr>
+              <w:jc w:val="right"/>
+            </w:pPr>
+            <w:r>
+              <w:t>10%</w:t>
+            </w:r>
+          </w:p>
+        </w:tc>
+        <w:tc>
+          <w:tcPr>
+            <w:bottom w:val="single"/>
+          </w:tcPr>
+          <w:p>
+            <w:pPr>
+              <w:jc w:val="right"/>
+            </w:pPr>
+            <w:r>
+              <w:t>108€/h</w:t>
+            </w:r>
+          </w:p>
+        </w:tc>
+        <w:tc>
+          <w:tcPr>
+            <w:bottom w:val="single"/>
+          </w:tcPr>
+          <w:p>
+            <w:pPr>
+              <w:jc w:val="right"/>
+            </w:pPr>
+            <w:r>
+              <w:t>40 h/Woche</w:t>
+            </w:r>
+          </w:p>
+        </w:tc>
+        <w:tc>
+          <w:tcPr>
+            <w:bottom w:val="single"/>
+          </w:tcPr>
+          <w:p>
+            <w:pPr>
+              <w:jc w:val="right"/>
+            </w:pPr>
+            <w:r>
+              <w:t xml:space="preserve">34560 €</w:t>
             </w:r>
           </w:p>
         </w:tc>
@@ -268,41 +330,47 @@
         <w:tc>
           <w:p>
             <w:r>
-              <w:rPr>
-                <w:jc w:val="right"/>
-              </w:rPr>
               <w:t xml:space="preserve">Product Owner, </w:t>
             </w:r>
           </w:p>
         </w:tc>
         <w:tc>
           <w:p>
-            <w:r>
-              <w:rPr>
-                <w:strike w:val="true"/>
-              </w:rPr>
-              <w:t>840€/PT</w:t>
-            </w:r>
-          </w:p>
-        </w:tc>
-        <w:tc>
-          <w:p>
-            <w:r>
-              <w:t>756€/PT</w:t>
-            </w:r>
-          </w:p>
-        </w:tc>
-        <w:tc>
-          <w:p>
-            <w:r>
-              <w:t xml:space="preserve">0,5 FTE</w:t>
-            </w:r>
-          </w:p>
-        </w:tc>
-        <w:tc>
-          <w:p>
-            <w:r>
-              <w:t xml:space="preserve">20 PT</w:t>
+            <w:pPr>
+              <w:jc w:val="right"/>
+            </w:pPr>
+            <w:r>
+              <w:tab/>
+            </w:r>
+          </w:p>
+        </w:tc>
+        <w:tc>
+          <w:p>
+            <w:pPr>
+              <w:jc w:val="right"/>
+            </w:pPr>
+            <w:r>
+              <w:t>1240€/PT</w:t>
+            </w:r>
+          </w:p>
+        </w:tc>
+        <w:tc>
+          <w:p>
+            <w:pPr>
+              <w:jc w:val="right"/>
+            </w:pPr>
+            <w:r>
+              <w:t xml:space="preserve">0,02 FTE</w:t>
+            </w:r>
+          </w:p>
+        </w:tc>
+        <w:tc>
+          <w:p>
+            <w:pPr>
+              <w:jc w:val="right"/>
+            </w:pPr>
+            <w:r>
+              <w:t xml:space="preserve">1 PT</w:t>
             </w:r>
           </w:p>
         </w:tc>
@@ -312,37 +380,64 @@
           <w:trHeight w:val="555" w:hRule="atLeast"/>
         </w:trPr>
         <w:tc>
-          <w:p>
-            <w:r>
-              <w:t xml:space="preserve">Level: 3</w:t>
-            </w:r>
-          </w:p>
-        </w:tc>
-        <w:tc>
-          <w:p>
-            <w:r>
-              <w:t>10%</w:t>
-            </w:r>
-          </w:p>
-        </w:tc>
-        <w:tc>
-          <w:p>
-            <w:r>
-              <w:t>94,5€/h</w:t>
-            </w:r>
-          </w:p>
-        </w:tc>
-        <w:tc>
-          <w:p>
-            <w:r>
-              <w:t>20 h/Woche</w:t>
-            </w:r>
-          </w:p>
-        </w:tc>
-        <w:tc>
-          <w:p>
-            <w:r>
-              <w:t xml:space="preserve">15120 €</w:t>
+          <w:tcPr>
+            <w:bottom w:val="single"/>
+          </w:tcPr>
+          <w:p>
+            <w:r>
+              <w:t xml:space="preserve">Level: 6</w:t>
+            </w:r>
+          </w:p>
+        </w:tc>
+        <w:tc>
+          <w:tcPr>
+            <w:bottom w:val="single"/>
+          </w:tcPr>
+          <w:p>
+            <w:pPr>
+              <w:jc w:val="right"/>
+            </w:pPr>
+            <w:r>
+              <w:tab/>
+            </w:r>
+          </w:p>
+        </w:tc>
+        <w:tc>
+          <w:tcPr>
+            <w:bottom w:val="single"/>
+          </w:tcPr>
+          <w:p>
+            <w:pPr>
+              <w:jc w:val="right"/>
+            </w:pPr>
+            <w:r>
+              <w:t>155€/h</w:t>
+            </w:r>
+          </w:p>
+        </w:tc>
+        <w:tc>
+          <w:tcPr>
+            <w:bottom w:val="single"/>
+          </w:tcPr>
+          <w:p>
+            <w:pPr>
+              <w:jc w:val="right"/>
+            </w:pPr>
+            <w:r>
+              <w:t>1 h/Woche</w:t>
+            </w:r>
+          </w:p>
+        </w:tc>
+        <w:tc>
+          <w:tcPr>
+            <w:bottom w:val="single"/>
+          </w:tcPr>
+          <w:p>
+            <w:pPr>
+              <w:jc w:val="right"/>
+            </w:pPr>
+            <w:r>
+              <w:t xml:space="preserve">1240 €</w:t>
             </w:r>
           </w:p>
         </w:tc>
@@ -354,23 +449,25 @@
         <w:tc>
           <w:p>
             <w:r>
-              <w:rPr>
-                <w:jc w:val="right"/>
-              </w:rPr>
               <w:t xml:space="preserve">Agile Coach, </w:t>
-              <w:t xml:space="preserve">Product Owner, </w:t>
-            </w:r>
-          </w:p>
-        </w:tc>
-        <w:tc>
-          <w:p>
-            <w:r>
-              <w:tab/>
-            </w:r>
-          </w:p>
-        </w:tc>
-        <w:tc>
-          <w:p>
+            </w:r>
+          </w:p>
+        </w:tc>
+        <w:tc>
+          <w:p>
+            <w:pPr>
+              <w:jc w:val="right"/>
+            </w:pPr>
+            <w:r>
+              <w:tab/>
+            </w:r>
+          </w:p>
+        </w:tc>
+        <w:tc>
+          <w:p>
+            <w:pPr>
+              <w:jc w:val="right"/>
+            </w:pPr>
             <w:r>
               <w:t>840€/PT</w:t>
             </w:r>
@@ -378,15 +475,21 @@
         </w:tc>
         <w:tc>
           <w:p>
-            <w:r>
-              <w:t xml:space="preserve">0,5 FTE</w:t>
-            </w:r>
-          </w:p>
-        </w:tc>
-        <w:tc>
-          <w:p>
-            <w:r>
-              <w:t xml:space="preserve">20 PT</w:t>
+            <w:pPr>
+              <w:jc w:val="right"/>
+            </w:pPr>
+            <w:r>
+              <w:t xml:space="preserve">0,02 FTE</w:t>
+            </w:r>
+          </w:p>
+        </w:tc>
+        <w:tc>
+          <w:p>
+            <w:pPr>
+              <w:jc w:val="right"/>
+            </w:pPr>
+            <w:r>
+              <w:t xml:space="preserve">1 PT</w:t>
             </w:r>
           </w:p>
         </w:tc>
@@ -396,6 +499,9 @@
           <w:trHeight w:val="555" w:hRule="atLeast"/>
         </w:trPr>
         <w:tc>
+          <w:tcPr>
+            <w:bottom w:val="single"/>
+          </w:tcPr>
           <w:p>
             <w:r>
               <w:t xml:space="preserve">Level: 3</w:t>
@@ -403,30 +509,54 @@
           </w:p>
         </w:tc>
         <w:tc>
-          <w:p>
-            <w:r>
-              <w:tab/>
-            </w:r>
-          </w:p>
-        </w:tc>
-        <w:tc>
-          <w:p>
+          <w:tcPr>
+            <w:bottom w:val="single"/>
+          </w:tcPr>
+          <w:p>
+            <w:pPr>
+              <w:jc w:val="right"/>
+            </w:pPr>
+            <w:r>
+              <w:tab/>
+            </w:r>
+          </w:p>
+        </w:tc>
+        <w:tc>
+          <w:tcPr>
+            <w:bottom w:val="single"/>
+          </w:tcPr>
+          <w:p>
+            <w:pPr>
+              <w:jc w:val="right"/>
+            </w:pPr>
             <w:r>
               <w:t>105€/h</w:t>
             </w:r>
           </w:p>
         </w:tc>
         <w:tc>
-          <w:p>
-            <w:r>
-              <w:t>20 h/Woche</w:t>
-            </w:r>
-          </w:p>
-        </w:tc>
-        <w:tc>
-          <w:p>
-            <w:r>
-              <w:t xml:space="preserve">16800 €</w:t>
+          <w:tcPr>
+            <w:bottom w:val="single"/>
+          </w:tcPr>
+          <w:p>
+            <w:pPr>
+              <w:jc w:val="right"/>
+            </w:pPr>
+            <w:r>
+              <w:t>1 h/Woche</w:t>
+            </w:r>
+          </w:p>
+        </w:tc>
+        <w:tc>
+          <w:tcPr>
+            <w:bottom w:val="single"/>
+          </w:tcPr>
+          <w:p>
+            <w:pPr>
+              <w:jc w:val="right"/>
+            </w:pPr>
+            <w:r>
+              <w:t xml:space="preserve">840 €</w:t>
             </w:r>
           </w:p>
         </w:tc>
@@ -438,41 +568,47 @@
         <w:tc>
           <w:p>
             <w:r>
-              <w:rPr>
-                <w:jc w:val="right"/>
-              </w:rPr>
               <w:t xml:space="preserve">Software Developer, </w:t>
             </w:r>
           </w:p>
         </w:tc>
         <w:tc>
           <w:p>
-            <w:r>
-              <w:rPr>
-                <w:strike w:val="true"/>
-              </w:rPr>
+            <w:pPr>
+              <w:jc w:val="right"/>
+            </w:pPr>
+            <w:r>
+              <w:tab/>
+            </w:r>
+          </w:p>
+        </w:tc>
+        <w:tc>
+          <w:p>
+            <w:pPr>
+              <w:jc w:val="right"/>
+            </w:pPr>
+            <w:r>
               <w:t>840€/PT</w:t>
             </w:r>
           </w:p>
         </w:tc>
         <w:tc>
           <w:p>
-            <w:r>
-              <w:t>798€/PT</w:t>
-            </w:r>
-          </w:p>
-        </w:tc>
-        <w:tc>
-          <w:p>
-            <w:r>
-              <w:t xml:space="preserve">0,5 FTE</w:t>
-            </w:r>
-          </w:p>
-        </w:tc>
-        <w:tc>
-          <w:p>
-            <w:r>
-              <w:t xml:space="preserve">20 PT</w:t>
+            <w:pPr>
+              <w:jc w:val="right"/>
+            </w:pPr>
+            <w:r>
+              <w:t xml:space="preserve">0,02 FTE</w:t>
+            </w:r>
+          </w:p>
+        </w:tc>
+        <w:tc>
+          <w:p>
+            <w:pPr>
+              <w:jc w:val="right"/>
+            </w:pPr>
+            <w:r>
+              <w:t xml:space="preserve">1 PT</w:t>
             </w:r>
           </w:p>
         </w:tc>
@@ -482,6 +618,9 @@
           <w:trHeight w:val="555" w:hRule="atLeast"/>
         </w:trPr>
         <w:tc>
+          <w:tcPr>
+            <w:bottom w:val="single"/>
+          </w:tcPr>
           <w:p>
             <w:r>
               <w:t xml:space="preserve">Level: 3</w:t>
@@ -489,30 +628,54 @@
           </w:p>
         </w:tc>
         <w:tc>
-          <w:p>
-            <w:r>
-              <w:t>5%</w:t>
-            </w:r>
-          </w:p>
-        </w:tc>
-        <w:tc>
-          <w:p>
-            <w:r>
-              <w:t>99,75€/h</w:t>
-            </w:r>
-          </w:p>
-        </w:tc>
-        <w:tc>
-          <w:p>
-            <w:r>
-              <w:t>20 h/Woche</w:t>
-            </w:r>
-          </w:p>
-        </w:tc>
-        <w:tc>
-          <w:p>
-            <w:r>
-              <w:t xml:space="preserve">15960 €</w:t>
+          <w:tcPr>
+            <w:bottom w:val="single"/>
+          </w:tcPr>
+          <w:p>
+            <w:pPr>
+              <w:jc w:val="right"/>
+            </w:pPr>
+            <w:r>
+              <w:tab/>
+            </w:r>
+          </w:p>
+        </w:tc>
+        <w:tc>
+          <w:tcPr>
+            <w:bottom w:val="single"/>
+          </w:tcPr>
+          <w:p>
+            <w:pPr>
+              <w:jc w:val="right"/>
+            </w:pPr>
+            <w:r>
+              <w:t>105€/h</w:t>
+            </w:r>
+          </w:p>
+        </w:tc>
+        <w:tc>
+          <w:tcPr>
+            <w:bottom w:val="single"/>
+          </w:tcPr>
+          <w:p>
+            <w:pPr>
+              <w:jc w:val="right"/>
+            </w:pPr>
+            <w:r>
+              <w:t>1 h/Woche</w:t>
+            </w:r>
+          </w:p>
+        </w:tc>
+        <w:tc>
+          <w:tcPr>
+            <w:bottom w:val="single"/>
+          </w:tcPr>
+          <w:p>
+            <w:pPr>
+              <w:jc w:val="right"/>
+            </w:pPr>
+            <w:r>
+              <w:t xml:space="preserve">840 €</w:t>
             </w:r>
           </w:p>
         </w:tc>
@@ -524,38 +687,47 @@
         <w:tc>
           <w:p>
             <w:r>
-              <w:rPr>
-                <w:jc w:val="right"/>
-              </w:rPr>
               <w:t xml:space="preserve">Agile Coach, </w:t>
             </w:r>
           </w:p>
         </w:tc>
         <w:tc>
           <w:p>
-            <w:r>
-              <w:tab/>
-            </w:r>
-          </w:p>
-        </w:tc>
-        <w:tc>
-          <w:p>
-            <w:r>
-              <w:t>1080€/PT</w:t>
-            </w:r>
-          </w:p>
-        </w:tc>
-        <w:tc>
-          <w:p>
-            <w:r>
-              <w:t xml:space="preserve">0,5 FTE</w:t>
-            </w:r>
-          </w:p>
-        </w:tc>
-        <w:tc>
-          <w:p>
-            <w:r>
-              <w:t xml:space="preserve">20 PT</w:t>
+            <w:pPr>
+              <w:jc w:val="right"/>
+            </w:pPr>
+            <w:r>
+              <w:tab/>
+            </w:r>
+          </w:p>
+        </w:tc>
+        <w:tc>
+          <w:p>
+            <w:pPr>
+              <w:jc w:val="right"/>
+            </w:pPr>
+            <w:r>
+              <w:t>760€/PT</w:t>
+            </w:r>
+          </w:p>
+        </w:tc>
+        <w:tc>
+          <w:p>
+            <w:pPr>
+              <w:jc w:val="right"/>
+            </w:pPr>
+            <w:r>
+              <w:t xml:space="preserve">0,02 FTE</w:t>
+            </w:r>
+          </w:p>
+        </w:tc>
+        <w:tc>
+          <w:p>
+            <w:pPr>
+              <w:jc w:val="right"/>
+            </w:pPr>
+            <w:r>
+              <w:t xml:space="preserve">1 PT</w:t>
             </w:r>
           </w:p>
         </w:tc>
@@ -565,37 +737,64 @@
           <w:trHeight w:val="555" w:hRule="atLeast"/>
         </w:trPr>
         <w:tc>
-          <w:p>
-            <w:r>
-              <w:t xml:space="preserve">Level: 5</w:t>
-            </w:r>
-          </w:p>
-        </w:tc>
-        <w:tc>
-          <w:p>
-            <w:r>
-              <w:tab/>
-            </w:r>
-          </w:p>
-        </w:tc>
-        <w:tc>
-          <w:p>
-            <w:r>
-              <w:t>135€/h</w:t>
-            </w:r>
-          </w:p>
-        </w:tc>
-        <w:tc>
-          <w:p>
-            <w:r>
-              <w:t>20 h/Woche</w:t>
-            </w:r>
-          </w:p>
-        </w:tc>
-        <w:tc>
-          <w:p>
-            <w:r>
-              <w:t xml:space="preserve">21600 €</w:t>
+          <w:tcPr>
+            <w:bottom w:val="single"/>
+          </w:tcPr>
+          <w:p>
+            <w:r>
+              <w:t xml:space="preserve">Level: 2</w:t>
+            </w:r>
+          </w:p>
+        </w:tc>
+        <w:tc>
+          <w:tcPr>
+            <w:bottom w:val="single"/>
+          </w:tcPr>
+          <w:p>
+            <w:pPr>
+              <w:jc w:val="right"/>
+            </w:pPr>
+            <w:r>
+              <w:tab/>
+            </w:r>
+          </w:p>
+        </w:tc>
+        <w:tc>
+          <w:tcPr>
+            <w:bottom w:val="single"/>
+          </w:tcPr>
+          <w:p>
+            <w:pPr>
+              <w:jc w:val="right"/>
+            </w:pPr>
+            <w:r>
+              <w:t>95€/h</w:t>
+            </w:r>
+          </w:p>
+        </w:tc>
+        <w:tc>
+          <w:tcPr>
+            <w:bottom w:val="single"/>
+          </w:tcPr>
+          <w:p>
+            <w:pPr>
+              <w:jc w:val="right"/>
+            </w:pPr>
+            <w:r>
+              <w:t>1 h/Woche</w:t>
+            </w:r>
+          </w:p>
+        </w:tc>
+        <w:tc>
+          <w:tcPr>
+            <w:bottom w:val="single"/>
+          </w:tcPr>
+          <w:p>
+            <w:pPr>
+              <w:jc w:val="right"/>
+            </w:pPr>
+            <w:r>
+              <w:t xml:space="preserve">760 €</w:t>
             </w:r>
           </w:p>
         </w:tc>
@@ -605,6 +804,9 @@
           <w:trHeight w:val="555" w:hRule="atLeast"/>
         </w:trPr>
         <w:tc>
+          <w:tcPr>
+            <w:top w:val="double"/>
+          </w:tcPr>
           <w:p>
             <w:r>
               <w:rPr>
@@ -615,30 +817,54 @@
           </w:p>
         </w:tc>
         <w:tc>
-          <w:p>
-            <w:r>
-              <w:t>2,89%</w:t>
-            </w:r>
-          </w:p>
-        </w:tc>
-        <w:tc>
-          <w:p>
-            <w:r>
-              <w:t xml:space="preserve">846,8 €/PT</w:t>
-            </w:r>
-          </w:p>
-        </w:tc>
-        <w:tc>
-          <w:p>
-            <w:r>
-              <w:t xml:space="preserve">2,5 FTE</w:t>
-            </w:r>
-          </w:p>
-        </w:tc>
-        <w:tc>
-          <w:p>
-            <w:r>
-              <w:t xml:space="preserve">100 PT</w:t>
+          <w:tcPr>
+            <w:top w:val="double"/>
+          </w:tcPr>
+          <w:p>
+            <w:pPr>
+              <w:jc w:val="right"/>
+            </w:pPr>
+            <w:r>
+              <w:t>9,13%</w:t>
+            </w:r>
+          </w:p>
+        </w:tc>
+        <w:tc>
+          <w:tcPr>
+            <w:top w:val="double"/>
+          </w:tcPr>
+          <w:p>
+            <w:pPr>
+              <w:jc w:val="right"/>
+            </w:pPr>
+            <w:r>
+              <w:t xml:space="preserve">869,09 €/PT</w:t>
+            </w:r>
+          </w:p>
+        </w:tc>
+        <w:tc>
+          <w:tcPr>
+            <w:top w:val="double"/>
+          </w:tcPr>
+          <w:p>
+            <w:pPr>
+              <w:jc w:val="right"/>
+            </w:pPr>
+            <w:r>
+              <w:t xml:space="preserve">1,1 FTE</w:t>
+            </w:r>
+          </w:p>
+        </w:tc>
+        <w:tc>
+          <w:tcPr>
+            <w:top w:val="double"/>
+          </w:tcPr>
+          <w:p>
+            <w:pPr>
+              <w:jc w:val="right"/>
+            </w:pPr>
+            <w:r>
+              <w:t xml:space="preserve">44 PT</w:t>
             </w:r>
           </w:p>
         </w:tc>
@@ -648,37 +874,61 @@
           <w:trHeight w:val="555" w:hRule="atLeast"/>
         </w:trPr>
         <w:tc>
-          <w:p>
-            <w:r>
-              <w:tab/>
-            </w:r>
-          </w:p>
-        </w:tc>
-        <w:tc>
-          <w:p>
-            <w:r>
-              <w:tab/>
-            </w:r>
-          </w:p>
-        </w:tc>
-        <w:tc>
-          <w:p>
-            <w:r>
-              <w:t xml:space="preserve">105,85 €/h</w:t>
-            </w:r>
-          </w:p>
-        </w:tc>
-        <w:tc>
-          <w:p>
-            <w:r>
-              <w:tab/>
-            </w:r>
-          </w:p>
-        </w:tc>
-        <w:tc>
-          <w:p>
-            <w:r>
-              <w:t xml:space="preserve">84680 €</w:t>
+          <w:tcPr>
+            <w:bottom w:val="thick"/>
+          </w:tcPr>
+          <w:p>
+            <w:r>
+              <w:tab/>
+            </w:r>
+          </w:p>
+        </w:tc>
+        <w:tc>
+          <w:tcPr>
+            <w:bottom w:val="thick"/>
+          </w:tcPr>
+          <w:p>
+            <w:r>
+              <w:tab/>
+            </w:r>
+          </w:p>
+        </w:tc>
+        <w:tc>
+          <w:tcPr>
+            <w:bottom w:val="thick"/>
+          </w:tcPr>
+          <w:p>
+            <w:pPr>
+              <w:jc w:val="right"/>
+            </w:pPr>
+            <w:r>
+              <w:t xml:space="preserve">108,64 €/h</w:t>
+            </w:r>
+          </w:p>
+        </w:tc>
+        <w:tc>
+          <w:tcPr>
+            <w:bottom w:val="thick"/>
+          </w:tcPr>
+          <w:p>
+            <w:r>
+              <w:tab/>
+            </w:r>
+          </w:p>
+        </w:tc>
+        <w:tc>
+          <w:tcPr>
+            <w:bottom w:val="thick"/>
+          </w:tcPr>
+          <w:p>
+            <w:pPr>
+              <w:jc w:val="right"/>
+            </w:pPr>
+            <w:r>
+              <w:rPr>
+                <w:b w:val="true"/>
+              </w:rPr>
+              <w:t xml:space="preserve">38240 €</w:t>
             </w:r>
           </w:p>
         </w:tc>
@@ -720,8 +970,11 @@
         </w:tc>
         <w:tc>
           <w:p>
-            <w:r>
-              <w:t xml:space="preserve">87200 €</w:t>
+            <w:pPr>
+              <w:jc w:val="right"/>
+            </w:pPr>
+            <w:r>
+              <w:t xml:space="preserve">42080 €</w:t>
             </w:r>
           </w:p>
         </w:tc>
@@ -731,6 +984,9 @@
           <w:trHeight w:val="555" w:hRule="atLeast"/>
         </w:trPr>
         <w:tc>
+          <w:tcPr>
+            <w:bottom w:val="single"/>
+          </w:tcPr>
           <w:p>
             <w:r>
               <w:rPr>
@@ -741,30 +997,45 @@
           </w:p>
         </w:tc>
         <w:tc>
-          <w:p>
-            <w:r>
-              <w:tab/>
-            </w:r>
-          </w:p>
-        </w:tc>
-        <w:tc>
-          <w:p>
-            <w:r>
-              <w:tab/>
-            </w:r>
-          </w:p>
-        </w:tc>
-        <w:tc>
-          <w:p>
-            <w:r>
-              <w:tab/>
-            </w:r>
-          </w:p>
-        </w:tc>
-        <w:tc>
-          <w:p>
-            <w:r>
-              <w:t xml:space="preserve">-2520 €</w:t>
+          <w:tcPr>
+            <w:bottom w:val="single"/>
+          </w:tcPr>
+          <w:p>
+            <w:r>
+              <w:tab/>
+            </w:r>
+          </w:p>
+        </w:tc>
+        <w:tc>
+          <w:tcPr>
+            <w:bottom w:val="single"/>
+          </w:tcPr>
+          <w:p>
+            <w:r>
+              <w:tab/>
+            </w:r>
+          </w:p>
+        </w:tc>
+        <w:tc>
+          <w:tcPr>
+            <w:bottom w:val="single"/>
+          </w:tcPr>
+          <w:p>
+            <w:r>
+              <w:tab/>
+            </w:r>
+          </w:p>
+        </w:tc>
+        <w:tc>
+          <w:tcPr>
+            <w:bottom w:val="single"/>
+          </w:tcPr>
+          <w:p>
+            <w:pPr>
+              <w:jc w:val="right"/>
+            </w:pPr>
+            <w:r>
+              <w:t xml:space="preserve">-3840 €</w:t>
             </w:r>
           </w:p>
         </w:tc>

</xml_diff>

<commit_message>
Added loads of code-documentation
</commit_message>
<xml_diff>
--- a/AVATI/AVATI/wwwroot/templates/AvatiTempDoc.docx
+++ b/AVATI/AVATI/wwwroot/templates/AvatiTempDoc.docx
@@ -33,7 +33,7 @@
                 <w:sz w:val="24"/>
                 <w:color w:val="2f6ec2"/>
               </w:rPr>
-              <w:t xml:space="preserve">Fancy und Schmanzy</w:t>
+              <w:t xml:space="preserve">Facial Recognition with Smartphones durch Heatmap-Technologie</w:t>
             </w:r>
           </w:p>
         </w:tc>
@@ -126,7 +126,7 @@
             </w:pPr>
             <w:r>
               <w:rPr/>
-              <w:t>11</w:t>
+              <w:t>26</w:t>
               <w:t xml:space="preserve"> Wochen</w:t>
             </w:r>
           </w:p>

</xml_diff>

<commit_message>
Visuelle Überarbeitung mit Victoria
</commit_message>
<xml_diff>
--- a/AVATI/AVATI/wwwroot/templates/AvatiTempDoc.docx
+++ b/AVATI/AVATI/wwwroot/templates/AvatiTempDoc.docx
@@ -91,7 +91,7 @@
                 <w:sz w:val="24"/>
                 <w:color w:val="2f6ec2"/>
               </w:rPr>
-              <w:t xml:space="preserve">Webdesign für die Sitzgut AG</w:t>
+              <w:t xml:space="preserve">Facial Recognition with Smartphones (Android)</w:t>
             </w:r>
           </w:p>
         </w:tc>
@@ -184,7 +184,7 @@
             </w:pPr>
             <w:r>
               <w:rPr/>
-              <w:t>418</w:t>
+              <w:t>60</w:t>
               <w:t xml:space="preserve"> Wochen</w:t>
             </w:r>
           </w:p>
@@ -265,7 +265,9 @@
         <w:tc>
           <w:p>
             <w:r>
-              <w:t xml:space="preserve">Software Developer</w:t>
+              <w:t xml:space="preserve">Agile Coach, </w:t>
+              <w:t xml:space="preserve">Software Developer, </w:t>
+              <w:t xml:space="preserve">UI/UX-Designer</w:t>
             </w:r>
           </w:p>
         </w:tc>
@@ -288,27 +290,27 @@
               <w:jc w:val="right"/>
             </w:pPr>
             <w:r>
-              <w:t>739,2€/PT</w:t>
-            </w:r>
-          </w:p>
-        </w:tc>
-        <w:tc>
-          <w:p>
-            <w:pPr>
-              <w:jc w:val="right"/>
-            </w:pPr>
-            <w:r>
-              <w:t xml:space="preserve">0,8 FTE</w:t>
-            </w:r>
-          </w:p>
-        </w:tc>
-        <w:tc>
-          <w:p>
-            <w:pPr>
-              <w:jc w:val="right"/>
-            </w:pPr>
-            <w:r>
-              <w:t xml:space="preserve">1672 PT</w:t>
+              <w:t>672€/PT</w:t>
+            </w:r>
+          </w:p>
+        </w:tc>
+        <w:tc>
+          <w:p>
+            <w:pPr>
+              <w:jc w:val="right"/>
+            </w:pPr>
+            <w:r>
+              <w:t xml:space="preserve">1,75 FTE</w:t>
+            </w:r>
+          </w:p>
+        </w:tc>
+        <w:tc>
+          <w:p>
+            <w:pPr>
+              <w:jc w:val="right"/>
+            </w:pPr>
+            <w:r>
+              <w:t xml:space="preserve">525 PT</w:t>
             </w:r>
           </w:p>
         </w:tc>
@@ -336,46 +338,46 @@
               <w:jc w:val="right"/>
             </w:pPr>
             <w:r>
-              <w:t>23%</w:t>
-            </w:r>
-          </w:p>
-        </w:tc>
-        <w:tc>
-          <w:tcPr>
-            <w:bottom w:val="single"/>
-          </w:tcPr>
-          <w:p>
-            <w:pPr>
-              <w:jc w:val="right"/>
-            </w:pPr>
-            <w:r>
-              <w:t>92,4€/h</w:t>
-            </w:r>
-          </w:p>
-        </w:tc>
-        <w:tc>
-          <w:tcPr>
-            <w:bottom w:val="single"/>
-          </w:tcPr>
-          <w:p>
-            <w:pPr>
-              <w:jc w:val="right"/>
-            </w:pPr>
-            <w:r>
-              <w:t>32 h/Woche</w:t>
-            </w:r>
-          </w:p>
-        </w:tc>
-        <w:tc>
-          <w:tcPr>
-            <w:bottom w:val="single"/>
-          </w:tcPr>
-          <w:p>
-            <w:pPr>
-              <w:jc w:val="right"/>
-            </w:pPr>
-            <w:r>
-              <w:t xml:space="preserve">1235942,4 €</w:t>
+              <w:t>30%</w:t>
+            </w:r>
+          </w:p>
+        </w:tc>
+        <w:tc>
+          <w:tcPr>
+            <w:bottom w:val="single"/>
+          </w:tcPr>
+          <w:p>
+            <w:pPr>
+              <w:jc w:val="right"/>
+            </w:pPr>
+            <w:r>
+              <w:t>84€/h</w:t>
+            </w:r>
+          </w:p>
+        </w:tc>
+        <w:tc>
+          <w:tcPr>
+            <w:bottom w:val="single"/>
+          </w:tcPr>
+          <w:p>
+            <w:pPr>
+              <w:jc w:val="right"/>
+            </w:pPr>
+            <w:r>
+              <w:t>70 h/Woche</w:t>
+            </w:r>
+          </w:p>
+        </w:tc>
+        <w:tc>
+          <w:tcPr>
+            <w:bottom w:val="single"/>
+          </w:tcPr>
+          <w:p>
+            <w:pPr>
+              <w:jc w:val="right"/>
+            </w:pPr>
+            <w:r>
+              <w:t xml:space="preserve">352800 €</w:t>
             </w:r>
           </w:p>
         </w:tc>
@@ -386,52 +388,46 @@
         </w:trPr>
         <w:tc>
           <w:p>
-            <w:r>
-              <w:t xml:space="preserve">Agile Coach, </w:t>
-              <w:t xml:space="preserve">Product Owner</w:t>
-            </w:r>
-          </w:p>
-        </w:tc>
-        <w:tc>
-          <w:p>
-            <w:pPr>
-              <w:jc w:val="right"/>
-            </w:pPr>
-            <w:r>
-              <w:rPr>
-                <w:strike w:val="true"/>
-              </w:rPr>
-              <w:t>840€/PT</w:t>
-            </w:r>
-          </w:p>
-        </w:tc>
-        <w:tc>
-          <w:p>
-            <w:pPr>
-              <w:jc w:val="right"/>
-            </w:pPr>
-            <w:r>
-              <w:t>798€/PT</w:t>
-            </w:r>
-          </w:p>
-        </w:tc>
-        <w:tc>
-          <w:p>
-            <w:pPr>
-              <w:jc w:val="right"/>
-            </w:pPr>
-            <w:r>
-              <w:t xml:space="preserve">1,75 FTE</w:t>
-            </w:r>
-          </w:p>
-        </w:tc>
-        <w:tc>
-          <w:p>
-            <w:pPr>
-              <w:jc w:val="right"/>
-            </w:pPr>
-            <w:r>
-              <w:t xml:space="preserve">3657,5 PT</w:t>
+            <w:r/>
+          </w:p>
+        </w:tc>
+        <w:tc>
+          <w:p>
+            <w:pPr>
+              <w:jc w:val="right"/>
+            </w:pPr>
+            <w:r>
+              <w:tab/>
+            </w:r>
+          </w:p>
+        </w:tc>
+        <w:tc>
+          <w:p>
+            <w:pPr>
+              <w:jc w:val="right"/>
+            </w:pPr>
+            <w:r>
+              <w:t>1560€/PT</w:t>
+            </w:r>
+          </w:p>
+        </w:tc>
+        <w:tc>
+          <w:p>
+            <w:pPr>
+              <w:jc w:val="right"/>
+            </w:pPr>
+            <w:r>
+              <w:t xml:space="preserve">0,02 FTE</w:t>
+            </w:r>
+          </w:p>
+        </w:tc>
+        <w:tc>
+          <w:p>
+            <w:pPr>
+              <w:jc w:val="right"/>
+            </w:pPr>
+            <w:r>
+              <w:t xml:space="preserve">7,5 PT</w:t>
             </w:r>
           </w:p>
         </w:tc>
@@ -446,59 +442,59 @@
           </w:tcPr>
           <w:p>
             <w:r>
-              <w:t xml:space="preserve">Level: 3</w:t>
-            </w:r>
-          </w:p>
-        </w:tc>
-        <w:tc>
-          <w:tcPr>
-            <w:bottom w:val="single"/>
-          </w:tcPr>
-          <w:p>
-            <w:pPr>
-              <w:jc w:val="right"/>
-            </w:pPr>
-            <w:r>
-              <w:t>5%</w:t>
-            </w:r>
-          </w:p>
-        </w:tc>
-        <w:tc>
-          <w:tcPr>
-            <w:bottom w:val="single"/>
-          </w:tcPr>
-          <w:p>
-            <w:pPr>
-              <w:jc w:val="right"/>
-            </w:pPr>
-            <w:r>
-              <w:t>99,75€/h</w:t>
-            </w:r>
-          </w:p>
-        </w:tc>
-        <w:tc>
-          <w:tcPr>
-            <w:bottom w:val="single"/>
-          </w:tcPr>
-          <w:p>
-            <w:pPr>
-              <w:jc w:val="right"/>
-            </w:pPr>
-            <w:r>
-              <w:t>70 h/Woche</w:t>
-            </w:r>
-          </w:p>
-        </w:tc>
-        <w:tc>
-          <w:tcPr>
-            <w:bottom w:val="single"/>
-          </w:tcPr>
-          <w:p>
-            <w:pPr>
-              <w:jc w:val="right"/>
-            </w:pPr>
-            <w:r>
-              <w:t xml:space="preserve">2918685 €</w:t>
+              <w:t xml:space="preserve">Level: 7</w:t>
+            </w:r>
+          </w:p>
+        </w:tc>
+        <w:tc>
+          <w:tcPr>
+            <w:bottom w:val="single"/>
+          </w:tcPr>
+          <w:p>
+            <w:pPr>
+              <w:jc w:val="right"/>
+            </w:pPr>
+            <w:r>
+              <w:tab/>
+            </w:r>
+          </w:p>
+        </w:tc>
+        <w:tc>
+          <w:tcPr>
+            <w:bottom w:val="single"/>
+          </w:tcPr>
+          <w:p>
+            <w:pPr>
+              <w:jc w:val="right"/>
+            </w:pPr>
+            <w:r>
+              <w:t>195€/h</w:t>
+            </w:r>
+          </w:p>
+        </w:tc>
+        <w:tc>
+          <w:tcPr>
+            <w:bottom w:val="single"/>
+          </w:tcPr>
+          <w:p>
+            <w:pPr>
+              <w:jc w:val="right"/>
+            </w:pPr>
+            <w:r>
+              <w:t>1 h/Woche</w:t>
+            </w:r>
+          </w:p>
+        </w:tc>
+        <w:tc>
+          <w:tcPr>
+            <w:bottom w:val="single"/>
+          </w:tcPr>
+          <w:p>
+            <w:pPr>
+              <w:jc w:val="right"/>
+            </w:pPr>
+            <w:r>
+              <w:t xml:space="preserve">11700 €</w:t>
             </w:r>
           </w:p>
         </w:tc>
@@ -509,46 +505,48 @@
         </w:trPr>
         <w:tc>
           <w:p>
-            <w:r/>
-          </w:p>
-        </w:tc>
-        <w:tc>
-          <w:p>
-            <w:pPr>
-              <w:jc w:val="right"/>
-            </w:pPr>
-            <w:r>
-              <w:tab/>
-            </w:r>
-          </w:p>
-        </w:tc>
-        <w:tc>
-          <w:p>
-            <w:pPr>
-              <w:jc w:val="right"/>
-            </w:pPr>
-            <w:r>
-              <w:t>840€/PT</w:t>
-            </w:r>
-          </w:p>
-        </w:tc>
-        <w:tc>
-          <w:p>
-            <w:pPr>
-              <w:jc w:val="right"/>
-            </w:pPr>
-            <w:r>
-              <w:t xml:space="preserve">0,02 FTE</w:t>
-            </w:r>
-          </w:p>
-        </w:tc>
-        <w:tc>
-          <w:p>
-            <w:pPr>
-              <w:jc w:val="right"/>
-            </w:pPr>
-            <w:r>
-              <w:t xml:space="preserve">52,25 PT</w:t>
+            <w:r>
+              <w:t xml:space="preserve">Agile Coach</w:t>
+            </w:r>
+          </w:p>
+        </w:tc>
+        <w:tc>
+          <w:p>
+            <w:pPr>
+              <w:jc w:val="right"/>
+            </w:pPr>
+            <w:r>
+              <w:tab/>
+            </w:r>
+          </w:p>
+        </w:tc>
+        <w:tc>
+          <w:p>
+            <w:pPr>
+              <w:jc w:val="right"/>
+            </w:pPr>
+            <w:r>
+              <w:t>760€/PT</w:t>
+            </w:r>
+          </w:p>
+        </w:tc>
+        <w:tc>
+          <w:p>
+            <w:pPr>
+              <w:jc w:val="right"/>
+            </w:pPr>
+            <w:r>
+              <w:t xml:space="preserve">0,45 FTE</w:t>
+            </w:r>
+          </w:p>
+        </w:tc>
+        <w:tc>
+          <w:p>
+            <w:pPr>
+              <w:jc w:val="right"/>
+            </w:pPr>
+            <w:r>
+              <w:t xml:space="preserve">135 PT</w:t>
             </w:r>
           </w:p>
         </w:tc>
@@ -563,59 +561,59 @@
           </w:tcPr>
           <w:p>
             <w:r>
-              <w:t xml:space="preserve">Level: 3</w:t>
-            </w:r>
-          </w:p>
-        </w:tc>
-        <w:tc>
-          <w:tcPr>
-            <w:bottom w:val="single"/>
-          </w:tcPr>
-          <w:p>
-            <w:pPr>
-              <w:jc w:val="right"/>
-            </w:pPr>
-            <w:r>
-              <w:tab/>
-            </w:r>
-          </w:p>
-        </w:tc>
-        <w:tc>
-          <w:tcPr>
-            <w:bottom w:val="single"/>
-          </w:tcPr>
-          <w:p>
-            <w:pPr>
-              <w:jc w:val="right"/>
-            </w:pPr>
-            <w:r>
-              <w:t>105€/h</w:t>
-            </w:r>
-          </w:p>
-        </w:tc>
-        <w:tc>
-          <w:tcPr>
-            <w:bottom w:val="single"/>
-          </w:tcPr>
-          <w:p>
-            <w:pPr>
-              <w:jc w:val="right"/>
-            </w:pPr>
-            <w:r>
-              <w:t>1 h/Woche</w:t>
-            </w:r>
-          </w:p>
-        </w:tc>
-        <w:tc>
-          <w:tcPr>
-            <w:bottom w:val="single"/>
-          </w:tcPr>
-          <w:p>
-            <w:pPr>
-              <w:jc w:val="right"/>
-            </w:pPr>
-            <w:r>
-              <w:t xml:space="preserve">43890 €</w:t>
+              <w:t xml:space="preserve">Level: 2</w:t>
+            </w:r>
+          </w:p>
+        </w:tc>
+        <w:tc>
+          <w:tcPr>
+            <w:bottom w:val="single"/>
+          </w:tcPr>
+          <w:p>
+            <w:pPr>
+              <w:jc w:val="right"/>
+            </w:pPr>
+            <w:r>
+              <w:tab/>
+            </w:r>
+          </w:p>
+        </w:tc>
+        <w:tc>
+          <w:tcPr>
+            <w:bottom w:val="single"/>
+          </w:tcPr>
+          <w:p>
+            <w:pPr>
+              <w:jc w:val="right"/>
+            </w:pPr>
+            <w:r>
+              <w:t>95€/h</w:t>
+            </w:r>
+          </w:p>
+        </w:tc>
+        <w:tc>
+          <w:tcPr>
+            <w:bottom w:val="single"/>
+          </w:tcPr>
+          <w:p>
+            <w:pPr>
+              <w:jc w:val="right"/>
+            </w:pPr>
+            <w:r>
+              <w:t>18 h/Woche</w:t>
+            </w:r>
+          </w:p>
+        </w:tc>
+        <w:tc>
+          <w:tcPr>
+            <w:bottom w:val="single"/>
+          </w:tcPr>
+          <w:p>
+            <w:pPr>
+              <w:jc w:val="right"/>
+            </w:pPr>
+            <w:r>
+              <w:t xml:space="preserve">102600 €</w:t>
             </w:r>
           </w:p>
         </w:tc>
@@ -625,50 +623,67 @@
           <w:trHeight w:val="555" w:hRule="atLeast"/>
         </w:trPr>
         <w:tc>
-          <w:p>
-            <w:r/>
-          </w:p>
-        </w:tc>
-        <w:tc>
-          <w:p>
-            <w:pPr>
-              <w:jc w:val="right"/>
-            </w:pPr>
+          <w:tcPr>
+            <w:top w:val="double"/>
+          </w:tcPr>
+          <w:p>
             <w:r>
               <w:rPr>
-                <w:strike w:val="true"/>
+                <w:color w:val="2f6ec2"/>
               </w:rPr>
-              <w:t>760€/PT</w:t>
-            </w:r>
-          </w:p>
-        </w:tc>
-        <w:tc>
-          <w:p>
-            <w:pPr>
-              <w:jc w:val="right"/>
-            </w:pPr>
-            <w:r>
-              <w:t>0€/PT</w:t>
-            </w:r>
-          </w:p>
-        </w:tc>
-        <w:tc>
-          <w:p>
-            <w:pPr>
-              <w:jc w:val="right"/>
-            </w:pPr>
-            <w:r>
-              <w:t xml:space="preserve">1,75 FTE</w:t>
-            </w:r>
-          </w:p>
-        </w:tc>
-        <w:tc>
-          <w:p>
-            <w:pPr>
-              <w:jc w:val="right"/>
-            </w:pPr>
-            <w:r>
-              <w:t xml:space="preserve">3657,5 PT</w:t>
+              <w:t>Gesamt über Laufzeit</w:t>
+            </w:r>
+          </w:p>
+        </w:tc>
+        <w:tc>
+          <w:tcPr>
+            <w:top w:val="double"/>
+          </w:tcPr>
+          <w:p>
+            <w:pPr>
+              <w:jc w:val="right"/>
+            </w:pPr>
+            <w:r>
+              <w:t>24,45%</w:t>
+            </w:r>
+          </w:p>
+        </w:tc>
+        <w:tc>
+          <w:tcPr>
+            <w:top w:val="double"/>
+          </w:tcPr>
+          <w:p>
+            <w:pPr>
+              <w:jc w:val="right"/>
+            </w:pPr>
+            <w:r>
+              <w:t xml:space="preserve">699,78 €/PT</w:t>
+            </w:r>
+          </w:p>
+        </w:tc>
+        <w:tc>
+          <w:tcPr>
+            <w:top w:val="double"/>
+          </w:tcPr>
+          <w:p>
+            <w:pPr>
+              <w:jc w:val="right"/>
+            </w:pPr>
+            <w:r>
+              <w:t xml:space="preserve">2,22 FTE</w:t>
+            </w:r>
+          </w:p>
+        </w:tc>
+        <w:tc>
+          <w:tcPr>
+            <w:top w:val="double"/>
+          </w:tcPr>
+          <w:p>
+            <w:pPr>
+              <w:jc w:val="right"/>
+            </w:pPr>
+            <w:r>
+              <w:t xml:space="preserve">667,5 PT</w:t>
             </w:r>
           </w:p>
         </w:tc>
@@ -679,63 +694,60 @@
         </w:trPr>
         <w:tc>
           <w:tcPr>
-            <w:bottom w:val="single"/>
-          </w:tcPr>
-          <w:p>
-            <w:r>
-              <w:t xml:space="preserve">Level: 2</w:t>
-            </w:r>
-          </w:p>
-        </w:tc>
-        <w:tc>
-          <w:tcPr>
-            <w:bottom w:val="single"/>
-          </w:tcPr>
-          <w:p>
-            <w:pPr>
-              <w:jc w:val="right"/>
-            </w:pPr>
-            <w:r>
-              <w:t>100%</w:t>
-            </w:r>
-          </w:p>
-        </w:tc>
-        <w:tc>
-          <w:tcPr>
-            <w:bottom w:val="single"/>
-          </w:tcPr>
-          <w:p>
-            <w:pPr>
-              <w:jc w:val="right"/>
-            </w:pPr>
-            <w:r>
-              <w:t>0€/h</w:t>
-            </w:r>
-          </w:p>
-        </w:tc>
-        <w:tc>
-          <w:tcPr>
-            <w:bottom w:val="single"/>
-          </w:tcPr>
-          <w:p>
-            <w:pPr>
-              <w:jc w:val="right"/>
-            </w:pPr>
-            <w:r>
-              <w:t>70 h/Woche</w:t>
-            </w:r>
-          </w:p>
-        </w:tc>
-        <w:tc>
-          <w:tcPr>
-            <w:bottom w:val="single"/>
-          </w:tcPr>
-          <w:p>
-            <w:pPr>
-              <w:jc w:val="right"/>
-            </w:pPr>
-            <w:r>
-              <w:t xml:space="preserve">0 €</w:t>
+            <w:bottom w:val="thick"/>
+          </w:tcPr>
+          <w:p>
+            <w:r>
+              <w:tab/>
+            </w:r>
+          </w:p>
+        </w:tc>
+        <w:tc>
+          <w:tcPr>
+            <w:bottom w:val="thick"/>
+          </w:tcPr>
+          <w:p>
+            <w:r>
+              <w:tab/>
+            </w:r>
+          </w:p>
+        </w:tc>
+        <w:tc>
+          <w:tcPr>
+            <w:bottom w:val="thick"/>
+          </w:tcPr>
+          <w:p>
+            <w:pPr>
+              <w:jc w:val="right"/>
+            </w:pPr>
+            <w:r>
+              <w:t xml:space="preserve">87,47 €/h</w:t>
+            </w:r>
+          </w:p>
+        </w:tc>
+        <w:tc>
+          <w:tcPr>
+            <w:bottom w:val="thick"/>
+          </w:tcPr>
+          <w:p>
+            <w:r>
+              <w:tab/>
+            </w:r>
+          </w:p>
+        </w:tc>
+        <w:tc>
+          <w:tcPr>
+            <w:bottom w:val="thick"/>
+          </w:tcPr>
+          <w:p>
+            <w:pPr>
+              <w:jc w:val="right"/>
+            </w:pPr>
+            <w:r>
+              <w:rPr>
+                <w:b w:val="true"/>
+              </w:rPr>
+              <w:t xml:space="preserve">467100 €</w:t>
             </w:r>
           </w:p>
         </w:tc>
@@ -745,67 +757,43 @@
           <w:trHeight w:val="555" w:hRule="atLeast"/>
         </w:trPr>
         <w:tc>
-          <w:tcPr>
-            <w:top w:val="double"/>
-          </w:tcPr>
           <w:p>
             <w:r>
               <w:rPr>
                 <w:color w:val="2f6ec2"/>
               </w:rPr>
-              <w:t>Gesamt über Laufzeit</w:t>
-            </w:r>
-          </w:p>
-        </w:tc>
-        <w:tc>
-          <w:tcPr>
-            <w:top w:val="double"/>
-          </w:tcPr>
-          <w:p>
-            <w:pPr>
-              <w:jc w:val="right"/>
-            </w:pPr>
-            <w:r>
-              <w:t>44,03%</w:t>
-            </w:r>
-          </w:p>
-        </w:tc>
-        <w:tc>
-          <w:tcPr>
-            <w:top w:val="double"/>
-          </w:tcPr>
-          <w:p>
-            <w:pPr>
-              <w:jc w:val="right"/>
-            </w:pPr>
-            <w:r>
-              <w:t xml:space="preserve">464,48 €/PT</w:t>
-            </w:r>
-          </w:p>
-        </w:tc>
-        <w:tc>
-          <w:tcPr>
-            <w:top w:val="double"/>
-          </w:tcPr>
-          <w:p>
-            <w:pPr>
-              <w:jc w:val="right"/>
-            </w:pPr>
-            <w:r>
-              <w:t xml:space="preserve">4,32 FTE</w:t>
-            </w:r>
-          </w:p>
-        </w:tc>
-        <w:tc>
-          <w:tcPr>
-            <w:top w:val="double"/>
-          </w:tcPr>
-          <w:p>
-            <w:pPr>
-              <w:jc w:val="right"/>
-            </w:pPr>
-            <w:r>
-              <w:t xml:space="preserve">9039,25 PT</w:t>
+              <w:t>Listenpreis</w:t>
+            </w:r>
+          </w:p>
+        </w:tc>
+        <w:tc>
+          <w:p>
+            <w:r>
+              <w:tab/>
+            </w:r>
+          </w:p>
+        </w:tc>
+        <w:tc>
+          <w:p>
+            <w:r>
+              <w:tab/>
+            </w:r>
+          </w:p>
+        </w:tc>
+        <w:tc>
+          <w:p>
+            <w:r>
+              <w:tab/>
+            </w:r>
+          </w:p>
+        </w:tc>
+        <w:tc>
+          <w:p>
+            <w:pPr>
+              <w:jc w:val="right"/>
+            </w:pPr>
+            <w:r>
+              <w:t xml:space="preserve">618300 €</w:t>
             </w:r>
           </w:p>
         </w:tc>
@@ -816,116 +804,6 @@
         </w:trPr>
         <w:tc>
           <w:tcPr>
-            <w:bottom w:val="thick"/>
-          </w:tcPr>
-          <w:p>
-            <w:r>
-              <w:tab/>
-            </w:r>
-          </w:p>
-        </w:tc>
-        <w:tc>
-          <w:tcPr>
-            <w:bottom w:val="thick"/>
-          </w:tcPr>
-          <w:p>
-            <w:r>
-              <w:tab/>
-            </w:r>
-          </w:p>
-        </w:tc>
-        <w:tc>
-          <w:tcPr>
-            <w:bottom w:val="thick"/>
-          </w:tcPr>
-          <w:p>
-            <w:pPr>
-              <w:jc w:val="right"/>
-            </w:pPr>
-            <w:r>
-              <w:t xml:space="preserve">58,06 €/h</w:t>
-            </w:r>
-          </w:p>
-        </w:tc>
-        <w:tc>
-          <w:tcPr>
-            <w:bottom w:val="thick"/>
-          </w:tcPr>
-          <w:p>
-            <w:r>
-              <w:tab/>
-            </w:r>
-          </w:p>
-        </w:tc>
-        <w:tc>
-          <w:tcPr>
-            <w:bottom w:val="thick"/>
-          </w:tcPr>
-          <w:p>
-            <w:pPr>
-              <w:jc w:val="right"/>
-            </w:pPr>
-            <w:r>
-              <w:rPr>
-                <w:b w:val="true"/>
-              </w:rPr>
-              <w:t xml:space="preserve">4198517,4 €</w:t>
-            </w:r>
-          </w:p>
-        </w:tc>
-      </w:tr>
-      <w:tr>
-        <w:trPr>
-          <w:trHeight w:val="555" w:hRule="atLeast"/>
-        </w:trPr>
-        <w:tc>
-          <w:p>
-            <w:r>
-              <w:rPr>
-                <w:color w:val="2f6ec2"/>
-              </w:rPr>
-              <w:t>Listenpreis</w:t>
-            </w:r>
-          </w:p>
-        </w:tc>
-        <w:tc>
-          <w:p>
-            <w:r>
-              <w:tab/>
-            </w:r>
-          </w:p>
-        </w:tc>
-        <w:tc>
-          <w:p>
-            <w:r>
-              <w:tab/>
-            </w:r>
-          </w:p>
-        </w:tc>
-        <w:tc>
-          <w:p>
-            <w:r>
-              <w:tab/>
-            </w:r>
-          </w:p>
-        </w:tc>
-        <w:tc>
-          <w:p>
-            <w:pPr>
-              <w:jc w:val="right"/>
-            </w:pPr>
-            <w:r>
-              <w:t xml:space="preserve">7501010 €</w:t>
-            </w:r>
-          </w:p>
-        </w:tc>
-      </w:tr>
-      <w:tr>
-        <w:trPr>
-          <w:trHeight w:val="555" w:hRule="atLeast"/>
-        </w:trPr>
-        <w:tc>
-          <w:tcPr>
             <w:bottom w:val="single"/>
           </w:tcPr>
           <w:p>
@@ -976,7 +854,7 @@
               <w:jc w:val="right"/>
             </w:pPr>
             <w:r>
-              <w:t xml:space="preserve">-3302492,6 €</w:t>
+              <w:t xml:space="preserve">-151200 €</w:t>
             </w:r>
           </w:p>
         </w:tc>

</xml_diff>